<commit_message>
Just to put history in git: table with info from partners
</commit_message>
<xml_diff>
--- a/OrangeBook/trade.docx
+++ b/OrangeBook/trade.docx
@@ -50,7 +50,7 @@
     </w:p>
     <w:p>
       <w:r>
-        <w:t xml:space="preserve">Last update: 2015-08-11 17:22:10</w:t>
+        <w:t xml:space="preserve">Last update: 2015-08-12 09:59:48</w:t>
       </w:r>
     </w:p>
     <w:p>
@@ -130,19 +130,19 @@
     <w:tbl>
       <w:tblPr>
         <w:tblStyle w:val="TableNormal"/>
-        <w:tblW w:type="pct" w:w="4999.999999999999"/>
+        <w:tblW w:type="pct" w:w="5000.0"/>
         <w:tblCaption w:val="Random sample of import trade flows of 2011 year, reported by the US"/>
       </w:tblPr>
       <w:tblGrid>
-        <w:gridCol w:w="742"/>
-        <w:gridCol w:w="1072"/>
-        <w:gridCol w:w="990"/>
-        <w:gridCol w:w="1072"/>
-        <w:gridCol w:w="742"/>
-        <w:gridCol w:w="907"/>
-        <w:gridCol w:w="742"/>
-        <w:gridCol w:w="825"/>
-        <w:gridCol w:w="825"/>
+        <w:gridCol w:w="720"/>
+        <w:gridCol w:w="1040"/>
+        <w:gridCol w:w="960"/>
+        <w:gridCol w:w="1040"/>
+        <w:gridCol w:w="720"/>
+        <w:gridCol w:w="880"/>
+        <w:gridCol w:w="880"/>
+        <w:gridCol w:w="800"/>
+        <w:gridCol w:w="880"/>
       </w:tblGrid>
       <w:tr>
         <w:tc>
@@ -326,17 +326,17 @@
               <w:jc w:val="left"/>
             </w:pPr>
             <w:r>
-              <w:t xml:space="preserve">250</w:t>
-            </w:r>
-          </w:p>
-        </w:tc>
-        <w:tc>
-          <w:p>
-            <w:pPr>
-              <w:jc w:val="left"/>
-            </w:pPr>
-            <w:r>
-              <w:t xml:space="preserve">6114303030</w:t>
+              <w:t xml:space="preserve">36</w:t>
+            </w:r>
+          </w:p>
+        </w:tc>
+        <w:tc>
+          <w:p>
+            <w:pPr>
+              <w:jc w:val="left"/>
+            </w:pPr>
+            <w:r>
+              <w:t xml:space="preserve">6403599045</w:t>
             </w:r>
           </w:p>
         </w:tc>
@@ -353,10 +353,106 @@
         <w:tc>
           <w:p>
             <w:pPr>
-              <w:jc w:val="left"/>
-            </w:pPr>
-            <w:r>
-              <w:t xml:space="preserve">26</w:t>
+              <w:pStyle w:val="Compact"/>
+            </w:pPr>
+          </w:p>
+        </w:tc>
+        <w:tc>
+          <w:p>
+            <w:pPr>
+              <w:jc w:val="left"/>
+            </w:pPr>
+            <w:r>
+              <w:t xml:space="preserve">50</w:t>
+            </w:r>
+          </w:p>
+        </w:tc>
+        <w:tc>
+          <w:p>
+            <w:pPr>
+              <w:jc w:val="left"/>
+            </w:pPr>
+            <w:r>
+              <w:t xml:space="preserve">6</w:t>
+            </w:r>
+          </w:p>
+        </w:tc>
+        <w:tc>
+          <w:p>
+            <w:pPr>
+              <w:jc w:val="left"/>
+            </w:pPr>
+            <w:r>
+              <w:t xml:space="preserve">5368</w:t>
+            </w:r>
+          </w:p>
+        </w:tc>
+      </w:tr>
+      <w:tr>
+        <w:tc>
+          <w:p>
+            <w:pPr>
+              <w:jc w:val="left"/>
+            </w:pPr>
+            <w:r>
+              <w:t xml:space="preserve">2011</w:t>
+            </w:r>
+          </w:p>
+        </w:tc>
+        <w:tc>
+          <w:p>
+            <w:pPr>
+              <w:jc w:val="left"/>
+            </w:pPr>
+            <w:r>
+              <w:t xml:space="preserve">842</w:t>
+            </w:r>
+          </w:p>
+        </w:tc>
+        <w:tc>
+          <w:p>
+            <w:pPr>
+              <w:jc w:val="left"/>
+            </w:pPr>
+            <w:r>
+              <w:t xml:space="preserve">188</w:t>
+            </w:r>
+          </w:p>
+        </w:tc>
+        <w:tc>
+          <w:p>
+            <w:pPr>
+              <w:jc w:val="left"/>
+            </w:pPr>
+            <w:r>
+              <w:t xml:space="preserve">8507308090</w:t>
+            </w:r>
+          </w:p>
+        </w:tc>
+        <w:tc>
+          <w:p>
+            <w:pPr>
+              <w:jc w:val="left"/>
+            </w:pPr>
+            <w:r>
+              <w:t xml:space="preserve">1</w:t>
+            </w:r>
+          </w:p>
+        </w:tc>
+        <w:tc>
+          <w:p>
+            <w:pPr>
+              <w:pStyle w:val="Compact"/>
+            </w:pPr>
+          </w:p>
+        </w:tc>
+        <w:tc>
+          <w:p>
+            <w:pPr>
+              <w:jc w:val="left"/>
+            </w:pPr>
+            <w:r>
+              <w:t xml:space="preserve">500</w:t>
             </w:r>
           </w:p>
         </w:tc>
@@ -376,6 +472,88 @@
               <w:jc w:val="left"/>
             </w:pPr>
             <w:r>
+              <w:t xml:space="preserve">103702</w:t>
+            </w:r>
+          </w:p>
+        </w:tc>
+      </w:tr>
+      <w:tr>
+        <w:tc>
+          <w:p>
+            <w:pPr>
+              <w:jc w:val="left"/>
+            </w:pPr>
+            <w:r>
+              <w:t xml:space="preserve">2011</w:t>
+            </w:r>
+          </w:p>
+        </w:tc>
+        <w:tc>
+          <w:p>
+            <w:pPr>
+              <w:jc w:val="left"/>
+            </w:pPr>
+            <w:r>
+              <w:t xml:space="preserve">842</w:t>
+            </w:r>
+          </w:p>
+        </w:tc>
+        <w:tc>
+          <w:p>
+            <w:pPr>
+              <w:jc w:val="left"/>
+            </w:pPr>
+            <w:r>
+              <w:t xml:space="preserve">156</w:t>
+            </w:r>
+          </w:p>
+        </w:tc>
+        <w:tc>
+          <w:p>
+            <w:pPr>
+              <w:jc w:val="left"/>
+            </w:pPr>
+            <w:r>
+              <w:t xml:space="preserve">6208195000</w:t>
+            </w:r>
+          </w:p>
+        </w:tc>
+        <w:tc>
+          <w:p>
+            <w:pPr>
+              <w:jc w:val="left"/>
+            </w:pPr>
+            <w:r>
+              <w:t xml:space="preserve">1</w:t>
+            </w:r>
+          </w:p>
+        </w:tc>
+        <w:tc>
+          <w:p>
+            <w:pPr>
+              <w:jc w:val="left"/>
+            </w:pPr>
+            <w:r>
+              <w:t xml:space="preserve">4677</w:t>
+            </w:r>
+          </w:p>
+        </w:tc>
+        <w:tc>
+          <w:p>
+            <w:pPr>
+              <w:jc w:val="left"/>
+            </w:pPr>
+            <w:r>
+              <w:t xml:space="preserve">5339</w:t>
+            </w:r>
+          </w:p>
+        </w:tc>
+        <w:tc>
+          <w:p>
+            <w:pPr>
+              <w:jc w:val="left"/>
+            </w:pPr>
+            <w:r>
               <w:t xml:space="preserve">11</w:t>
             </w:r>
           </w:p>
@@ -386,7 +564,7 @@
               <w:jc w:val="left"/>
             </w:pPr>
             <w:r>
-              <w:t xml:space="preserve">4655</w:t>
+              <w:t xml:space="preserve">1125005</w:t>
             </w:r>
           </w:p>
         </w:tc>
@@ -418,17 +596,17 @@
               <w:jc w:val="left"/>
             </w:pPr>
             <w:r>
-              <w:t xml:space="preserve">702</w:t>
-            </w:r>
-          </w:p>
-        </w:tc>
-        <w:tc>
-          <w:p>
-            <w:pPr>
-              <w:jc w:val="left"/>
-            </w:pPr>
-            <w:r>
-              <w:t xml:space="preserve">8501620000</w:t>
+              <w:t xml:space="preserve">710</w:t>
+            </w:r>
+          </w:p>
+        </w:tc>
+        <w:tc>
+          <w:p>
+            <w:pPr>
+              <w:jc w:val="left"/>
+            </w:pPr>
+            <w:r>
+              <w:t xml:space="preserve">3815190000</w:t>
             </w:r>
           </w:p>
         </w:tc>
@@ -445,37 +623,40 @@
         <w:tc>
           <w:p>
             <w:pPr>
-              <w:pStyle w:val="Compact"/>
-            </w:pPr>
-          </w:p>
-        </w:tc>
-        <w:tc>
-          <w:p>
-            <w:pPr>
-              <w:jc w:val="left"/>
-            </w:pPr>
-            <w:r>
-              <w:t xml:space="preserve">5</w:t>
-            </w:r>
-          </w:p>
-        </w:tc>
-        <w:tc>
-          <w:p>
-            <w:pPr>
-              <w:jc w:val="left"/>
-            </w:pPr>
-            <w:r>
-              <w:t xml:space="preserve">5</w:t>
-            </w:r>
-          </w:p>
-        </w:tc>
-        <w:tc>
-          <w:p>
-            <w:pPr>
-              <w:jc w:val="left"/>
-            </w:pPr>
-            <w:r>
-              <w:t xml:space="preserve">773831</w:t>
+              <w:jc w:val="left"/>
+            </w:pPr>
+            <w:r>
+              <w:t xml:space="preserve">51707</w:t>
+            </w:r>
+          </w:p>
+        </w:tc>
+        <w:tc>
+          <w:p>
+            <w:pPr>
+              <w:jc w:val="left"/>
+            </w:pPr>
+            <w:r>
+              <w:t xml:space="preserve">51707</w:t>
+            </w:r>
+          </w:p>
+        </w:tc>
+        <w:tc>
+          <w:p>
+            <w:pPr>
+              <w:jc w:val="left"/>
+            </w:pPr>
+            <w:r>
+              <w:t xml:space="preserve">8</w:t>
+            </w:r>
+          </w:p>
+        </w:tc>
+        <w:tc>
+          <w:p>
+            <w:pPr>
+              <w:jc w:val="left"/>
+            </w:pPr>
+            <w:r>
+              <w:t xml:space="preserve">417613</w:t>
             </w:r>
           </w:p>
         </w:tc>
@@ -507,17 +688,17 @@
               <w:jc w:val="left"/>
             </w:pPr>
             <w:r>
-              <w:t xml:space="preserve">214</w:t>
-            </w:r>
-          </w:p>
-        </w:tc>
-        <w:tc>
-          <w:p>
-            <w:pPr>
-              <w:jc w:val="left"/>
-            </w:pPr>
-            <w:r>
-              <w:t xml:space="preserve">6104431010</w:t>
+              <w:t xml:space="preserve">643</w:t>
+            </w:r>
+          </w:p>
+        </w:tc>
+        <w:tc>
+          <w:p>
+            <w:pPr>
+              <w:jc w:val="left"/>
+            </w:pPr>
+            <w:r>
+              <w:t xml:space="preserve">7304292010</w:t>
             </w:r>
           </w:p>
         </w:tc>
@@ -537,17 +718,109 @@
               <w:jc w:val="left"/>
             </w:pPr>
             <w:r>
-              <w:t xml:space="preserve">470</w:t>
-            </w:r>
-          </w:p>
-        </w:tc>
-        <w:tc>
-          <w:p>
-            <w:pPr>
-              <w:jc w:val="left"/>
-            </w:pPr>
-            <w:r>
-              <w:t xml:space="preserve">142</w:t>
+              <w:t xml:space="preserve">1812013</w:t>
+            </w:r>
+          </w:p>
+        </w:tc>
+        <w:tc>
+          <w:p>
+            <w:pPr>
+              <w:jc w:val="left"/>
+            </w:pPr>
+            <w:r>
+              <w:t xml:space="preserve">1812013</w:t>
+            </w:r>
+          </w:p>
+        </w:tc>
+        <w:tc>
+          <w:p>
+            <w:pPr>
+              <w:jc w:val="left"/>
+            </w:pPr>
+            <w:r>
+              <w:t xml:space="preserve">8</w:t>
+            </w:r>
+          </w:p>
+        </w:tc>
+        <w:tc>
+          <w:p>
+            <w:pPr>
+              <w:jc w:val="left"/>
+            </w:pPr>
+            <w:r>
+              <w:t xml:space="preserve">2127140</w:t>
+            </w:r>
+          </w:p>
+        </w:tc>
+      </w:tr>
+      <w:tr>
+        <w:tc>
+          <w:p>
+            <w:pPr>
+              <w:jc w:val="left"/>
+            </w:pPr>
+            <w:r>
+              <w:t xml:space="preserve">2011</w:t>
+            </w:r>
+          </w:p>
+        </w:tc>
+        <w:tc>
+          <w:p>
+            <w:pPr>
+              <w:jc w:val="left"/>
+            </w:pPr>
+            <w:r>
+              <w:t xml:space="preserve">842</w:t>
+            </w:r>
+          </w:p>
+        </w:tc>
+        <w:tc>
+          <w:p>
+            <w:pPr>
+              <w:jc w:val="left"/>
+            </w:pPr>
+            <w:r>
+              <w:t xml:space="preserve">124</w:t>
+            </w:r>
+          </w:p>
+        </w:tc>
+        <w:tc>
+          <w:p>
+            <w:pPr>
+              <w:jc w:val="left"/>
+            </w:pPr>
+            <w:r>
+              <w:t xml:space="preserve">6104391000</w:t>
+            </w:r>
+          </w:p>
+        </w:tc>
+        <w:tc>
+          <w:p>
+            <w:pPr>
+              <w:jc w:val="left"/>
+            </w:pPr>
+            <w:r>
+              <w:t xml:space="preserve">1</w:t>
+            </w:r>
+          </w:p>
+        </w:tc>
+        <w:tc>
+          <w:p>
+            <w:pPr>
+              <w:jc w:val="left"/>
+            </w:pPr>
+            <w:r>
+              <w:t xml:space="preserve">11677</w:t>
+            </w:r>
+          </w:p>
+        </w:tc>
+        <w:tc>
+          <w:p>
+            <w:pPr>
+              <w:jc w:val="left"/>
+            </w:pPr>
+            <w:r>
+              <w:t xml:space="preserve">3061</w:t>
             </w:r>
           </w:p>
         </w:tc>
@@ -567,7 +840,7 @@
               <w:jc w:val="left"/>
             </w:pPr>
             <w:r>
-              <w:t xml:space="preserve">2690</w:t>
+              <w:t xml:space="preserve">1501333</w:t>
             </w:r>
           </w:p>
         </w:tc>
@@ -599,17 +872,17 @@
               <w:jc w:val="left"/>
             </w:pPr>
             <w:r>
-              <w:t xml:space="preserve">764</w:t>
-            </w:r>
-          </w:p>
-        </w:tc>
-        <w:tc>
-          <w:p>
-            <w:pPr>
-              <w:jc w:val="left"/>
-            </w:pPr>
-            <w:r>
-              <w:t xml:space="preserve">6202922020</w:t>
+              <w:t xml:space="preserve">376</w:t>
+            </w:r>
+          </w:p>
+        </w:tc>
+        <w:tc>
+          <w:p>
+            <w:pPr>
+              <w:jc w:val="left"/>
+            </w:pPr>
+            <w:r>
+              <w:t xml:space="preserve">2936295020</w:t>
             </w:r>
           </w:p>
         </w:tc>
@@ -629,37 +902,37 @@
               <w:jc w:val="left"/>
             </w:pPr>
             <w:r>
-              <w:t xml:space="preserve">819</w:t>
-            </w:r>
-          </w:p>
-        </w:tc>
-        <w:tc>
-          <w:p>
-            <w:pPr>
-              <w:jc w:val="left"/>
-            </w:pPr>
-            <w:r>
-              <w:t xml:space="preserve">66</w:t>
-            </w:r>
-          </w:p>
-        </w:tc>
-        <w:tc>
-          <w:p>
-            <w:pPr>
-              <w:jc w:val="left"/>
-            </w:pPr>
-            <w:r>
-              <w:t xml:space="preserve">11</w:t>
-            </w:r>
-          </w:p>
-        </w:tc>
-        <w:tc>
-          <w:p>
-            <w:pPr>
-              <w:jc w:val="left"/>
-            </w:pPr>
-            <w:r>
-              <w:t xml:space="preserve">25541</w:t>
+              <w:t xml:space="preserve">18904</w:t>
+            </w:r>
+          </w:p>
+        </w:tc>
+        <w:tc>
+          <w:p>
+            <w:pPr>
+              <w:jc w:val="left"/>
+            </w:pPr>
+            <w:r>
+              <w:t xml:space="preserve">18904</w:t>
+            </w:r>
+          </w:p>
+        </w:tc>
+        <w:tc>
+          <w:p>
+            <w:pPr>
+              <w:jc w:val="left"/>
+            </w:pPr>
+            <w:r>
+              <w:t xml:space="preserve">8</w:t>
+            </w:r>
+          </w:p>
+        </w:tc>
+        <w:tc>
+          <w:p>
+            <w:pPr>
+              <w:jc w:val="left"/>
+            </w:pPr>
+            <w:r>
+              <w:t xml:space="preserve">5605850</w:t>
             </w:r>
           </w:p>
         </w:tc>
@@ -691,17 +964,17 @@
               <w:jc w:val="left"/>
             </w:pPr>
             <w:r>
-              <w:t xml:space="preserve">246</w:t>
-            </w:r>
-          </w:p>
-        </w:tc>
-        <w:tc>
-          <w:p>
-            <w:pPr>
-              <w:jc w:val="left"/>
-            </w:pPr>
-            <w:r>
-              <w:t xml:space="preserve">8543709200</w:t>
+              <w:t xml:space="preserve">458</w:t>
+            </w:r>
+          </w:p>
+        </w:tc>
+        <w:tc>
+          <w:p>
+            <w:pPr>
+              <w:jc w:val="left"/>
+            </w:pPr>
+            <w:r>
+              <w:t xml:space="preserve">7403290180</w:t>
             </w:r>
           </w:p>
         </w:tc>
@@ -718,15 +991,83 @@
         <w:tc>
           <w:p>
             <w:pPr>
-              <w:pStyle w:val="Compact"/>
-            </w:pPr>
-          </w:p>
-        </w:tc>
-        <w:tc>
-          <w:p>
-            <w:pPr>
-              <w:pStyle w:val="Compact"/>
-            </w:pPr>
+              <w:jc w:val="left"/>
+            </w:pPr>
+            <w:r>
+              <w:t xml:space="preserve">50</w:t>
+            </w:r>
+          </w:p>
+        </w:tc>
+        <w:tc>
+          <w:p>
+            <w:pPr>
+              <w:jc w:val="left"/>
+            </w:pPr>
+            <w:r>
+              <w:t xml:space="preserve">50</w:t>
+            </w:r>
+          </w:p>
+        </w:tc>
+        <w:tc>
+          <w:p>
+            <w:pPr>
+              <w:jc w:val="left"/>
+            </w:pPr>
+            <w:r>
+              <w:t xml:space="preserve">8</w:t>
+            </w:r>
+          </w:p>
+        </w:tc>
+        <w:tc>
+          <w:p>
+            <w:pPr>
+              <w:jc w:val="left"/>
+            </w:pPr>
+            <w:r>
+              <w:t xml:space="preserve">2421</w:t>
+            </w:r>
+          </w:p>
+        </w:tc>
+      </w:tr>
+      <w:tr>
+        <w:tc>
+          <w:p>
+            <w:pPr>
+              <w:jc w:val="left"/>
+            </w:pPr>
+            <w:r>
+              <w:t xml:space="preserve">2011</w:t>
+            </w:r>
+          </w:p>
+        </w:tc>
+        <w:tc>
+          <w:p>
+            <w:pPr>
+              <w:jc w:val="left"/>
+            </w:pPr>
+            <w:r>
+              <w:t xml:space="preserve">842</w:t>
+            </w:r>
+          </w:p>
+        </w:tc>
+        <w:tc>
+          <w:p>
+            <w:pPr>
+              <w:jc w:val="left"/>
+            </w:pPr>
+            <w:r>
+              <w:t xml:space="preserve">156</w:t>
+            </w:r>
+          </w:p>
+        </w:tc>
+        <w:tc>
+          <w:p>
+            <w:pPr>
+              <w:jc w:val="left"/>
+            </w:pPr>
+            <w:r>
+              <w:t xml:space="preserve">2807000000</w:t>
+            </w:r>
           </w:p>
         </w:tc>
         <w:tc>
@@ -745,7 +1086,37 @@
               <w:jc w:val="left"/>
             </w:pPr>
             <w:r>
-              <w:t xml:space="preserve">34512</w:t>
+              <w:t xml:space="preserve">15574000</w:t>
+            </w:r>
+          </w:p>
+        </w:tc>
+        <w:tc>
+          <w:p>
+            <w:pPr>
+              <w:jc w:val="left"/>
+            </w:pPr>
+            <w:r>
+              <w:t xml:space="preserve">15574000</w:t>
+            </w:r>
+          </w:p>
+        </w:tc>
+        <w:tc>
+          <w:p>
+            <w:pPr>
+              <w:jc w:val="left"/>
+            </w:pPr>
+            <w:r>
+              <w:t xml:space="preserve">8</w:t>
+            </w:r>
+          </w:p>
+        </w:tc>
+        <w:tc>
+          <w:p>
+            <w:pPr>
+              <w:jc w:val="left"/>
+            </w:pPr>
+            <w:r>
+              <w:t xml:space="preserve">975847</w:t>
             </w:r>
           </w:p>
         </w:tc>
@@ -777,17 +1148,17 @@
               <w:jc w:val="left"/>
             </w:pPr>
             <w:r>
-              <w:t xml:space="preserve">156</w:t>
-            </w:r>
-          </w:p>
-        </w:tc>
-        <w:tc>
-          <w:p>
-            <w:pPr>
-              <w:jc w:val="left"/>
-            </w:pPr>
-            <w:r>
-              <w:t xml:space="preserve">5210418000</w:t>
+              <w:t xml:space="preserve">124</w:t>
+            </w:r>
+          </w:p>
+        </w:tc>
+        <w:tc>
+          <w:p>
+            <w:pPr>
+              <w:jc w:val="left"/>
+            </w:pPr>
+            <w:r>
+              <w:t xml:space="preserve">8002000000</w:t>
             </w:r>
           </w:p>
         </w:tc>
@@ -807,109 +1178,17 @@
               <w:jc w:val="left"/>
             </w:pPr>
             <w:r>
-              <w:t xml:space="preserve">18078</w:t>
-            </w:r>
-          </w:p>
-        </w:tc>
-        <w:tc>
-          <w:p>
-            <w:pPr>
-              <w:jc w:val="left"/>
-            </w:pPr>
-            <w:r>
-              <w:t xml:space="preserve">157120</w:t>
-            </w:r>
-          </w:p>
-        </w:tc>
-        <w:tc>
-          <w:p>
-            <w:pPr>
-              <w:jc w:val="left"/>
-            </w:pPr>
-            <w:r>
-              <w:t xml:space="preserve">2</w:t>
-            </w:r>
-          </w:p>
-        </w:tc>
-        <w:tc>
-          <w:p>
-            <w:pPr>
-              <w:jc w:val="left"/>
-            </w:pPr>
-            <w:r>
-              <w:t xml:space="preserve">103160</w:t>
-            </w:r>
-          </w:p>
-        </w:tc>
-      </w:tr>
-      <w:tr>
-        <w:tc>
-          <w:p>
-            <w:pPr>
-              <w:jc w:val="left"/>
-            </w:pPr>
-            <w:r>
-              <w:t xml:space="preserve">2011</w:t>
-            </w:r>
-          </w:p>
-        </w:tc>
-        <w:tc>
-          <w:p>
-            <w:pPr>
-              <w:jc w:val="left"/>
-            </w:pPr>
-            <w:r>
-              <w:t xml:space="preserve">842</w:t>
-            </w:r>
-          </w:p>
-        </w:tc>
-        <w:tc>
-          <w:p>
-            <w:pPr>
-              <w:jc w:val="left"/>
-            </w:pPr>
-            <w:r>
-              <w:t xml:space="preserve">208</w:t>
-            </w:r>
-          </w:p>
-        </w:tc>
-        <w:tc>
-          <w:p>
-            <w:pPr>
-              <w:jc w:val="left"/>
-            </w:pPr>
-            <w:r>
-              <w:t xml:space="preserve">3006910000</w:t>
-            </w:r>
-          </w:p>
-        </w:tc>
-        <w:tc>
-          <w:p>
-            <w:pPr>
-              <w:jc w:val="left"/>
-            </w:pPr>
-            <w:r>
-              <w:t xml:space="preserve">1</w:t>
-            </w:r>
-          </w:p>
-        </w:tc>
-        <w:tc>
-          <w:p>
-            <w:pPr>
-              <w:jc w:val="left"/>
-            </w:pPr>
-            <w:r>
-              <w:t xml:space="preserve">3373</w:t>
-            </w:r>
-          </w:p>
-        </w:tc>
-        <w:tc>
-          <w:p>
-            <w:pPr>
-              <w:jc w:val="left"/>
-            </w:pPr>
-            <w:r>
-              <w:t xml:space="preserve">3373</w:t>
+              <w:t xml:space="preserve">57172338</w:t>
+            </w:r>
+          </w:p>
+        </w:tc>
+        <w:tc>
+          <w:p>
+            <w:pPr>
+              <w:jc w:val="left"/>
+            </w:pPr>
+            <w:r>
+              <w:t xml:space="preserve">57172338</w:t>
             </w:r>
           </w:p>
         </w:tc>
@@ -929,277 +1208,7 @@
               <w:jc w:val="left"/>
             </w:pPr>
             <w:r>
-              <w:t xml:space="preserve">230726</w:t>
-            </w:r>
-          </w:p>
-        </w:tc>
-      </w:tr>
-      <w:tr>
-        <w:tc>
-          <w:p>
-            <w:pPr>
-              <w:jc w:val="left"/>
-            </w:pPr>
-            <w:r>
-              <w:t xml:space="preserve">2011</w:t>
-            </w:r>
-          </w:p>
-        </w:tc>
-        <w:tc>
-          <w:p>
-            <w:pPr>
-              <w:jc w:val="left"/>
-            </w:pPr>
-            <w:r>
-              <w:t xml:space="preserve">842</w:t>
-            </w:r>
-          </w:p>
-        </w:tc>
-        <w:tc>
-          <w:p>
-            <w:pPr>
-              <w:jc w:val="left"/>
-            </w:pPr>
-            <w:r>
-              <w:t xml:space="preserve">344</w:t>
-            </w:r>
-          </w:p>
-        </w:tc>
-        <w:tc>
-          <w:p>
-            <w:pPr>
-              <w:jc w:val="left"/>
-            </w:pPr>
-            <w:r>
-              <w:t xml:space="preserve">8208300030</w:t>
-            </w:r>
-          </w:p>
-        </w:tc>
-        <w:tc>
-          <w:p>
-            <w:pPr>
-              <w:jc w:val="left"/>
-            </w:pPr>
-            <w:r>
-              <w:t xml:space="preserve">1</w:t>
-            </w:r>
-          </w:p>
-        </w:tc>
-        <w:tc>
-          <w:p>
-            <w:pPr>
-              <w:pStyle w:val="Compact"/>
-            </w:pPr>
-          </w:p>
-        </w:tc>
-        <w:tc>
-          <w:p>
-            <w:pPr>
-              <w:jc w:val="left"/>
-            </w:pPr>
-            <w:r>
-              <w:t xml:space="preserve">682</w:t>
-            </w:r>
-          </w:p>
-        </w:tc>
-        <w:tc>
-          <w:p>
-            <w:pPr>
-              <w:jc w:val="left"/>
-            </w:pPr>
-            <w:r>
-              <w:t xml:space="preserve">5</w:t>
-            </w:r>
-          </w:p>
-        </w:tc>
-        <w:tc>
-          <w:p>
-            <w:pPr>
-              <w:jc w:val="left"/>
-            </w:pPr>
-            <w:r>
-              <w:t xml:space="preserve">232112</w:t>
-            </w:r>
-          </w:p>
-        </w:tc>
-      </w:tr>
-      <w:tr>
-        <w:tc>
-          <w:p>
-            <w:pPr>
-              <w:jc w:val="left"/>
-            </w:pPr>
-            <w:r>
-              <w:t xml:space="preserve">2011</w:t>
-            </w:r>
-          </w:p>
-        </w:tc>
-        <w:tc>
-          <w:p>
-            <w:pPr>
-              <w:jc w:val="left"/>
-            </w:pPr>
-            <w:r>
-              <w:t xml:space="preserve">842</w:t>
-            </w:r>
-          </w:p>
-        </w:tc>
-        <w:tc>
-          <w:p>
-            <w:pPr>
-              <w:jc w:val="left"/>
-            </w:pPr>
-            <w:r>
-              <w:t xml:space="preserve">246</w:t>
-            </w:r>
-          </w:p>
-        </w:tc>
-        <w:tc>
-          <w:p>
-            <w:pPr>
-              <w:jc w:val="left"/>
-            </w:pPr>
-            <w:r>
-              <w:t xml:space="preserve">8525803010</w:t>
-            </w:r>
-          </w:p>
-        </w:tc>
-        <w:tc>
-          <w:p>
-            <w:pPr>
-              <w:jc w:val="left"/>
-            </w:pPr>
-            <w:r>
-              <w:t xml:space="preserve">1</w:t>
-            </w:r>
-          </w:p>
-        </w:tc>
-        <w:tc>
-          <w:p>
-            <w:pPr>
-              <w:pStyle w:val="Compact"/>
-            </w:pPr>
-          </w:p>
-        </w:tc>
-        <w:tc>
-          <w:p>
-            <w:pPr>
-              <w:jc w:val="left"/>
-            </w:pPr>
-            <w:r>
-              <w:t xml:space="preserve">18</w:t>
-            </w:r>
-          </w:p>
-        </w:tc>
-        <w:tc>
-          <w:p>
-            <w:pPr>
-              <w:jc w:val="left"/>
-            </w:pPr>
-            <w:r>
-              <w:t xml:space="preserve">5</w:t>
-            </w:r>
-          </w:p>
-        </w:tc>
-        <w:tc>
-          <w:p>
-            <w:pPr>
-              <w:jc w:val="left"/>
-            </w:pPr>
-            <w:r>
-              <w:t xml:space="preserve">258337</w:t>
-            </w:r>
-          </w:p>
-        </w:tc>
-      </w:tr>
-      <w:tr>
-        <w:tc>
-          <w:p>
-            <w:pPr>
-              <w:jc w:val="left"/>
-            </w:pPr>
-            <w:r>
-              <w:t xml:space="preserve">2011</w:t>
-            </w:r>
-          </w:p>
-        </w:tc>
-        <w:tc>
-          <w:p>
-            <w:pPr>
-              <w:jc w:val="left"/>
-            </w:pPr>
-            <w:r>
-              <w:t xml:space="preserve">842</w:t>
-            </w:r>
-          </w:p>
-        </w:tc>
-        <w:tc>
-          <w:p>
-            <w:pPr>
-              <w:jc w:val="left"/>
-            </w:pPr>
-            <w:r>
-              <w:t xml:space="preserve">860</w:t>
-            </w:r>
-          </w:p>
-        </w:tc>
-        <w:tc>
-          <w:p>
-            <w:pPr>
-              <w:jc w:val="left"/>
-            </w:pPr>
-            <w:r>
-              <w:t xml:space="preserve">6204423060</w:t>
-            </w:r>
-          </w:p>
-        </w:tc>
-        <w:tc>
-          <w:p>
-            <w:pPr>
-              <w:jc w:val="left"/>
-            </w:pPr>
-            <w:r>
-              <w:t xml:space="preserve">1</w:t>
-            </w:r>
-          </w:p>
-        </w:tc>
-        <w:tc>
-          <w:p>
-            <w:pPr>
-              <w:jc w:val="left"/>
-            </w:pPr>
-            <w:r>
-              <w:t xml:space="preserve">281</w:t>
-            </w:r>
-          </w:p>
-        </w:tc>
-        <w:tc>
-          <w:p>
-            <w:pPr>
-              <w:jc w:val="left"/>
-            </w:pPr>
-            <w:r>
-              <w:t xml:space="preserve">10</w:t>
-            </w:r>
-          </w:p>
-        </w:tc>
-        <w:tc>
-          <w:p>
-            <w:pPr>
-              <w:jc w:val="left"/>
-            </w:pPr>
-            <w:r>
-              <w:t xml:space="preserve">11</w:t>
-            </w:r>
-          </w:p>
-        </w:tc>
-        <w:tc>
-          <w:p>
-            <w:pPr>
-              <w:jc w:val="left"/>
-            </w:pPr>
-            <w:r>
-              <w:t xml:space="preserve">1228</w:t>
+              <w:t xml:space="preserve">20127415</w:t>
             </w:r>
           </w:p>
         </w:tc>
@@ -1401,7 +1410,7 @@
               <w:pStyle w:val="Compact"/>
               <w:jc w:val="left"/>
               <w:numPr>
-                <w:numId w:val="1006"/>
+                <w:numId w:val="1003"/>
                 <w:ilvl w:val="0"/>
               </w:numPr>
             </w:pPr>
@@ -1428,7 +1437,7 @@
               <w:pStyle w:val="Compact"/>
               <w:jc w:val="left"/>
               <w:numPr>
-                <w:numId w:val="1008"/>
+                <w:numId w:val="1005"/>
                 <w:ilvl w:val="1"/>
               </w:numPr>
             </w:pPr>
@@ -1446,6 +1455,33 @@
             </w:pPr>
             <w:r>
               <w:t xml:space="preserve">0202.10.05.10</w:t>
+            </w:r>
+          </w:p>
+        </w:tc>
+        <w:tc>
+          <w:p>
+            <w:pPr>
+              <w:pStyle w:val="Compact"/>
+              <w:jc w:val="left"/>
+              <w:numPr>
+                <w:numId w:val="1008"/>
+                <w:ilvl w:val="2"/>
+              </w:numPr>
+            </w:pPr>
+            <w:r>
+              <w:t xml:space="preserve">Veal</w:t>
+            </w:r>
+          </w:p>
+        </w:tc>
+      </w:tr>
+      <w:tr>
+        <w:tc>
+          <w:p>
+            <w:pPr>
+              <w:jc w:val="left"/>
+            </w:pPr>
+            <w:r>
+              <w:t xml:space="preserve">0202.10.05.90</w:t>
             </w:r>
           </w:p>
         </w:tc>
@@ -1460,19 +1496,19 @@
               </w:numPr>
             </w:pPr>
             <w:r>
-              <w:t xml:space="preserve">Veal</w:t>
-            </w:r>
-          </w:p>
-        </w:tc>
-      </w:tr>
-      <w:tr>
-        <w:tc>
-          <w:p>
-            <w:pPr>
-              <w:jc w:val="left"/>
-            </w:pPr>
-            <w:r>
-              <w:t xml:space="preserve">0202.10.05.90</w:t>
+              <w:t xml:space="preserve">Other</w:t>
+            </w:r>
+          </w:p>
+        </w:tc>
+      </w:tr>
+      <w:tr>
+        <w:tc>
+          <w:p>
+            <w:pPr>
+              <w:jc w:val="left"/>
+            </w:pPr>
+            <w:r>
+              <w:t xml:space="preserve">0202.10.10</w:t>
             </w:r>
           </w:p>
         </w:tc>
@@ -1482,51 +1518,51 @@
               <w:pStyle w:val="Compact"/>
               <w:jc w:val="left"/>
               <w:numPr>
-                <w:numId w:val="1014"/>
+                <w:numId w:val="1013"/>
+                <w:ilvl w:val="1"/>
+              </w:numPr>
+            </w:pPr>
+            <w:r>
+              <w:t xml:space="preserve">Described in additional U.S. note 3 to this chapter ...:</w:t>
+            </w:r>
+          </w:p>
+        </w:tc>
+      </w:tr>
+      <w:tr>
+        <w:tc>
+          <w:p>
+            <w:pPr>
+              <w:jc w:val="left"/>
+            </w:pPr>
+            <w:r>
+              <w:t xml:space="preserve">0202.10.10.10</w:t>
+            </w:r>
+          </w:p>
+        </w:tc>
+        <w:tc>
+          <w:p>
+            <w:pPr>
+              <w:pStyle w:val="Compact"/>
+              <w:jc w:val="left"/>
+              <w:numPr>
+                <w:numId w:val="1016"/>
                 <w:ilvl w:val="2"/>
               </w:numPr>
             </w:pPr>
             <w:r>
-              <w:t xml:space="preserve">Other</w:t>
-            </w:r>
-          </w:p>
-        </w:tc>
-      </w:tr>
-      <w:tr>
-        <w:tc>
-          <w:p>
-            <w:pPr>
-              <w:jc w:val="left"/>
-            </w:pPr>
-            <w:r>
-              <w:t xml:space="preserve">0202.10.10</w:t>
-            </w:r>
-          </w:p>
-        </w:tc>
-        <w:tc>
-          <w:p>
-            <w:pPr>
-              <w:pStyle w:val="Compact"/>
-              <w:jc w:val="left"/>
-              <w:numPr>
-                <w:numId w:val="1016"/>
-                <w:ilvl w:val="1"/>
-              </w:numPr>
-            </w:pPr>
-            <w:r>
-              <w:t xml:space="preserve">Described in additional U.S. note 3 to this chapter ...:</w:t>
-            </w:r>
-          </w:p>
-        </w:tc>
-      </w:tr>
-      <w:tr>
-        <w:tc>
-          <w:p>
-            <w:pPr>
-              <w:jc w:val="left"/>
-            </w:pPr>
-            <w:r>
-              <w:t xml:space="preserve">0202.10.10.10</w:t>
+              <w:t xml:space="preserve">Veal</w:t>
+            </w:r>
+          </w:p>
+        </w:tc>
+      </w:tr>
+      <w:tr>
+        <w:tc>
+          <w:p>
+            <w:pPr>
+              <w:jc w:val="left"/>
+            </w:pPr>
+            <w:r>
+              <w:t xml:space="preserve">0202.10.10.90</w:t>
             </w:r>
           </w:p>
         </w:tc>
@@ -1541,19 +1577,19 @@
               </w:numPr>
             </w:pPr>
             <w:r>
-              <w:t xml:space="preserve">Veal</w:t>
-            </w:r>
-          </w:p>
-        </w:tc>
-      </w:tr>
-      <w:tr>
-        <w:tc>
-          <w:p>
-            <w:pPr>
-              <w:jc w:val="left"/>
-            </w:pPr>
-            <w:r>
-              <w:t xml:space="preserve">0202.10.10.90</w:t>
+              <w:t xml:space="preserve">Other</w:t>
+            </w:r>
+          </w:p>
+        </w:tc>
+      </w:tr>
+      <w:tr>
+        <w:tc>
+          <w:p>
+            <w:pPr>
+              <w:jc w:val="left"/>
+            </w:pPr>
+            <w:r>
+              <w:t xml:space="preserve">0202.10.50</w:t>
             </w:r>
           </w:p>
         </w:tc>
@@ -1563,51 +1599,51 @@
               <w:pStyle w:val="Compact"/>
               <w:jc w:val="left"/>
               <w:numPr>
-                <w:numId w:val="1022"/>
+                <w:numId w:val="1021"/>
+                <w:ilvl w:val="1"/>
+              </w:numPr>
+            </w:pPr>
+            <w:r>
+              <w:t xml:space="preserve">Other:</w:t>
+            </w:r>
+          </w:p>
+        </w:tc>
+      </w:tr>
+      <w:tr>
+        <w:tc>
+          <w:p>
+            <w:pPr>
+              <w:jc w:val="left"/>
+            </w:pPr>
+            <w:r>
+              <w:t xml:space="preserve">0202.10.50.10</w:t>
+            </w:r>
+          </w:p>
+        </w:tc>
+        <w:tc>
+          <w:p>
+            <w:pPr>
+              <w:pStyle w:val="Compact"/>
+              <w:jc w:val="left"/>
+              <w:numPr>
+                <w:numId w:val="1024"/>
                 <w:ilvl w:val="2"/>
               </w:numPr>
             </w:pPr>
             <w:r>
-              <w:t xml:space="preserve">Other</w:t>
-            </w:r>
-          </w:p>
-        </w:tc>
-      </w:tr>
-      <w:tr>
-        <w:tc>
-          <w:p>
-            <w:pPr>
-              <w:jc w:val="left"/>
-            </w:pPr>
-            <w:r>
-              <w:t xml:space="preserve">0202.10.50</w:t>
-            </w:r>
-          </w:p>
-        </w:tc>
-        <w:tc>
-          <w:p>
-            <w:pPr>
-              <w:pStyle w:val="Compact"/>
-              <w:jc w:val="left"/>
-              <w:numPr>
-                <w:numId w:val="1024"/>
-                <w:ilvl w:val="1"/>
-              </w:numPr>
-            </w:pPr>
-            <w:r>
-              <w:t xml:space="preserve">Other:</w:t>
-            </w:r>
-          </w:p>
-        </w:tc>
-      </w:tr>
-      <w:tr>
-        <w:tc>
-          <w:p>
-            <w:pPr>
-              <w:jc w:val="left"/>
-            </w:pPr>
-            <w:r>
-              <w:t xml:space="preserve">0202.10.50.10</w:t>
+              <w:t xml:space="preserve">Veal</w:t>
+            </w:r>
+          </w:p>
+        </w:tc>
+      </w:tr>
+      <w:tr>
+        <w:tc>
+          <w:p>
+            <w:pPr>
+              <w:jc w:val="left"/>
+            </w:pPr>
+            <w:r>
+              <w:t xml:space="preserve">0202.10.50.90</w:t>
             </w:r>
           </w:p>
         </w:tc>
@@ -1622,20 +1658,44 @@
               </w:numPr>
             </w:pPr>
             <w:r>
-              <w:t xml:space="preserve">Veal</w:t>
-            </w:r>
-          </w:p>
-        </w:tc>
-      </w:tr>
-      <w:tr>
-        <w:tc>
-          <w:p>
-            <w:pPr>
-              <w:jc w:val="left"/>
-            </w:pPr>
-            <w:r>
-              <w:t xml:space="preserve">0202.10.50.90</w:t>
-            </w:r>
+              <w:t xml:space="preserve">Other</w:t>
+            </w:r>
+          </w:p>
+        </w:tc>
+      </w:tr>
+      <w:tr>
+        <w:tc>
+          <w:p>
+            <w:pPr>
+              <w:jc w:val="left"/>
+            </w:pPr>
+            <w:r>
+              <w:t xml:space="preserve">0202.20</w:t>
+            </w:r>
+          </w:p>
+        </w:tc>
+        <w:tc>
+          <w:p>
+            <w:pPr>
+              <w:pStyle w:val="Compact"/>
+              <w:jc w:val="left"/>
+              <w:numPr>
+                <w:numId w:val="1028"/>
+                <w:ilvl w:val="0"/>
+              </w:numPr>
+            </w:pPr>
+            <w:r>
+              <w:t xml:space="preserve">Other cuts with bone in:</w:t>
+            </w:r>
+          </w:p>
+        </w:tc>
+      </w:tr>
+      <w:tr>
+        <w:tc>
+          <w:p>
+            <w:pPr>
+              <w:pStyle w:val="Compact"/>
+            </w:pPr>
           </w:p>
         </w:tc>
         <w:tc>
@@ -1645,10 +1705,88 @@
               <w:jc w:val="left"/>
               <w:numPr>
                 <w:numId w:val="1030"/>
+                <w:ilvl w:val="1"/>
+              </w:numPr>
+            </w:pPr>
+            <w:r>
+              <w:t xml:space="preserve">Described in general note 15 of the tariff schedule ...:</w:t>
+            </w:r>
+          </w:p>
+        </w:tc>
+      </w:tr>
+      <w:tr>
+        <w:tc>
+          <w:p>
+            <w:pPr>
+              <w:pStyle w:val="Compact"/>
+            </w:pPr>
+          </w:p>
+        </w:tc>
+        <w:tc>
+          <w:p>
+            <w:pPr>
+              <w:pStyle w:val="Compact"/>
+              <w:jc w:val="left"/>
+              <w:numPr>
+                <w:numId w:val="1033"/>
                 <w:ilvl w:val="2"/>
               </w:numPr>
             </w:pPr>
             <w:r>
+              <w:t xml:space="preserve">Processed:</w:t>
+            </w:r>
+          </w:p>
+        </w:tc>
+      </w:tr>
+      <w:tr>
+        <w:tc>
+          <w:p>
+            <w:pPr>
+              <w:jc w:val="left"/>
+            </w:pPr>
+            <w:r>
+              <w:t xml:space="preserve">0202.20.02</w:t>
+            </w:r>
+          </w:p>
+        </w:tc>
+        <w:tc>
+          <w:p>
+            <w:pPr>
+              <w:pStyle w:val="Compact"/>
+              <w:jc w:val="left"/>
+              <w:numPr>
+                <w:numId w:val="1037"/>
+                <w:ilvl w:val="3"/>
+              </w:numPr>
+            </w:pPr>
+            <w:r>
+              <w:t xml:space="preserve">High-quality beef cuts</w:t>
+            </w:r>
+          </w:p>
+        </w:tc>
+      </w:tr>
+      <w:tr>
+        <w:tc>
+          <w:p>
+            <w:pPr>
+              <w:jc w:val="left"/>
+            </w:pPr>
+            <w:r>
+              <w:t xml:space="preserve">0202.20.04</w:t>
+            </w:r>
+          </w:p>
+        </w:tc>
+        <w:tc>
+          <w:p>
+            <w:pPr>
+              <w:pStyle w:val="Compact"/>
+              <w:jc w:val="left"/>
+              <w:numPr>
+                <w:numId w:val="1041"/>
+                <w:ilvl w:val="3"/>
+              </w:numPr>
+            </w:pPr>
+            <w:r>
               <w:t xml:space="preserve">Other</w:t>
             </w:r>
           </w:p>
@@ -1661,7 +1799,7 @@
               <w:jc w:val="left"/>
             </w:pPr>
             <w:r>
-              <w:t xml:space="preserve">0202.20</w:t>
+              <w:t xml:space="preserve">0202.20.06</w:t>
             </w:r>
           </w:p>
         </w:tc>
@@ -1671,283 +1809,205 @@
               <w:pStyle w:val="Compact"/>
               <w:jc w:val="left"/>
               <w:numPr>
-                <w:numId w:val="1031"/>
+                <w:numId w:val="1044"/>
+                <w:ilvl w:val="2"/>
+              </w:numPr>
+            </w:pPr>
+            <w:r>
+              <w:t xml:space="preserve">Other</w:t>
+            </w:r>
+          </w:p>
+        </w:tc>
+      </w:tr>
+      <w:tr>
+        <w:tc>
+          <w:p>
+            <w:pPr>
+              <w:pStyle w:val="Compact"/>
+            </w:pPr>
+          </w:p>
+        </w:tc>
+        <w:tc>
+          <w:p>
+            <w:pPr>
+              <w:pStyle w:val="Compact"/>
+              <w:jc w:val="left"/>
+              <w:numPr>
+                <w:numId w:val="1046"/>
+                <w:ilvl w:val="1"/>
+              </w:numPr>
+            </w:pPr>
+            <w:r>
+              <w:t xml:space="preserve">Described in additional U.S. note 3 to this chapter ...:</w:t>
+            </w:r>
+          </w:p>
+        </w:tc>
+      </w:tr>
+      <w:tr>
+        <w:tc>
+          <w:p>
+            <w:pPr>
+              <w:pStyle w:val="Compact"/>
+            </w:pPr>
+          </w:p>
+        </w:tc>
+        <w:tc>
+          <w:p>
+            <w:pPr>
+              <w:pStyle w:val="Compact"/>
+              <w:jc w:val="left"/>
+              <w:numPr>
+                <w:numId w:val="1049"/>
+                <w:ilvl w:val="2"/>
+              </w:numPr>
+            </w:pPr>
+            <w:r>
+              <w:t xml:space="preserve">Processed:</w:t>
+            </w:r>
+          </w:p>
+        </w:tc>
+      </w:tr>
+      <w:tr>
+        <w:tc>
+          <w:p>
+            <w:pPr>
+              <w:jc w:val="left"/>
+            </w:pPr>
+            <w:r>
+              <w:t xml:space="preserve">0202.20.10</w:t>
+            </w:r>
+          </w:p>
+        </w:tc>
+        <w:tc>
+          <w:p>
+            <w:pPr>
+              <w:pStyle w:val="Compact"/>
+              <w:jc w:val="left"/>
+              <w:numPr>
+                <w:numId w:val="1053"/>
+                <w:ilvl w:val="3"/>
+              </w:numPr>
+            </w:pPr>
+            <w:r>
+              <w:t xml:space="preserve">High-quality beef cuts</w:t>
+            </w:r>
+          </w:p>
+        </w:tc>
+      </w:tr>
+      <w:tr>
+        <w:tc>
+          <w:p>
+            <w:pPr>
+              <w:jc w:val="left"/>
+            </w:pPr>
+            <w:r>
+              <w:t xml:space="preserve">0202.20.30</w:t>
+            </w:r>
+          </w:p>
+        </w:tc>
+        <w:tc>
+          <w:p>
+            <w:pPr>
+              <w:pStyle w:val="Compact"/>
+              <w:jc w:val="left"/>
+              <w:numPr>
+                <w:numId w:val="1057"/>
+                <w:ilvl w:val="3"/>
+              </w:numPr>
+            </w:pPr>
+            <w:r>
+              <w:t xml:space="preserve">Other</w:t>
+            </w:r>
+          </w:p>
+        </w:tc>
+      </w:tr>
+      <w:tr>
+        <w:tc>
+          <w:p>
+            <w:pPr>
+              <w:jc w:val="left"/>
+            </w:pPr>
+            <w:r>
+              <w:t xml:space="preserve">0202.20.50</w:t>
+            </w:r>
+          </w:p>
+        </w:tc>
+        <w:tc>
+          <w:p>
+            <w:pPr>
+              <w:pStyle w:val="Compact"/>
+              <w:jc w:val="left"/>
+              <w:numPr>
+                <w:numId w:val="1060"/>
+                <w:ilvl w:val="2"/>
+              </w:numPr>
+            </w:pPr>
+            <w:r>
+              <w:t xml:space="preserve">Other</w:t>
+            </w:r>
+          </w:p>
+        </w:tc>
+      </w:tr>
+      <w:tr>
+        <w:tc>
+          <w:p>
+            <w:pPr>
+              <w:jc w:val="left"/>
+            </w:pPr>
+            <w:r>
+              <w:t xml:space="preserve">0202.20.80</w:t>
+            </w:r>
+          </w:p>
+        </w:tc>
+        <w:tc>
+          <w:p>
+            <w:pPr>
+              <w:pStyle w:val="Compact"/>
+              <w:jc w:val="left"/>
+              <w:numPr>
+                <w:numId w:val="1062"/>
+                <w:ilvl w:val="1"/>
+              </w:numPr>
+            </w:pPr>
+            <w:r>
+              <w:t xml:space="preserve">Other</w:t>
+            </w:r>
+          </w:p>
+        </w:tc>
+      </w:tr>
+      <w:tr>
+        <w:tc>
+          <w:p>
+            <w:pPr>
+              <w:jc w:val="left"/>
+            </w:pPr>
+            <w:r>
+              <w:t xml:space="preserve">0202.30</w:t>
+            </w:r>
+          </w:p>
+        </w:tc>
+        <w:tc>
+          <w:p>
+            <w:pPr>
+              <w:pStyle w:val="Compact"/>
+              <w:jc w:val="left"/>
+              <w:numPr>
+                <w:numId w:val="1063"/>
                 <w:ilvl w:val="0"/>
               </w:numPr>
             </w:pPr>
             <w:r>
-              <w:t xml:space="preserve">Other cuts with bone in:</w:t>
-            </w:r>
-          </w:p>
-        </w:tc>
-      </w:tr>
-      <w:tr>
-        <w:tc>
-          <w:p>
-            <w:pPr>
-              <w:pStyle w:val="Compact"/>
-            </w:pPr>
-          </w:p>
-        </w:tc>
-        <w:tc>
-          <w:p>
-            <w:pPr>
-              <w:pStyle w:val="Compact"/>
-              <w:jc w:val="left"/>
-              <w:numPr>
-                <w:numId w:val="1033"/>
-                <w:ilvl w:val="1"/>
-              </w:numPr>
-            </w:pPr>
-            <w:r>
-              <w:t xml:space="preserve">Described in general note 15 of the tariff schedule ...:</w:t>
-            </w:r>
-          </w:p>
-        </w:tc>
-      </w:tr>
-      <w:tr>
-        <w:tc>
-          <w:p>
-            <w:pPr>
-              <w:pStyle w:val="Compact"/>
-            </w:pPr>
-          </w:p>
-        </w:tc>
-        <w:tc>
-          <w:p>
-            <w:pPr>
-              <w:pStyle w:val="Compact"/>
-              <w:jc w:val="left"/>
-              <w:numPr>
-                <w:numId w:val="1036"/>
-                <w:ilvl w:val="2"/>
-              </w:numPr>
-            </w:pPr>
-            <w:r>
-              <w:t xml:space="preserve">Processed:</w:t>
-            </w:r>
-          </w:p>
-        </w:tc>
-      </w:tr>
-      <w:tr>
-        <w:tc>
-          <w:p>
-            <w:pPr>
-              <w:jc w:val="left"/>
-            </w:pPr>
-            <w:r>
-              <w:t xml:space="preserve">0202.20.02</w:t>
-            </w:r>
-          </w:p>
-        </w:tc>
-        <w:tc>
-          <w:p>
-            <w:pPr>
-              <w:pStyle w:val="Compact"/>
-              <w:jc w:val="left"/>
-              <w:numPr>
-                <w:numId w:val="1040"/>
-                <w:ilvl w:val="3"/>
-              </w:numPr>
-            </w:pPr>
-            <w:r>
-              <w:t xml:space="preserve">High-quality beef cuts</w:t>
-            </w:r>
-          </w:p>
-        </w:tc>
-      </w:tr>
-      <w:tr>
-        <w:tc>
-          <w:p>
-            <w:pPr>
-              <w:jc w:val="left"/>
-            </w:pPr>
-            <w:r>
-              <w:t xml:space="preserve">0202.20.04</w:t>
-            </w:r>
-          </w:p>
-        </w:tc>
-        <w:tc>
-          <w:p>
-            <w:pPr>
-              <w:pStyle w:val="Compact"/>
-              <w:jc w:val="left"/>
-              <w:numPr>
-                <w:numId w:val="1044"/>
-                <w:ilvl w:val="3"/>
-              </w:numPr>
-            </w:pPr>
-            <w:r>
-              <w:t xml:space="preserve">Other</w:t>
-            </w:r>
-          </w:p>
-        </w:tc>
-      </w:tr>
-      <w:tr>
-        <w:tc>
-          <w:p>
-            <w:pPr>
-              <w:jc w:val="left"/>
-            </w:pPr>
-            <w:r>
-              <w:t xml:space="preserve">0202.20.06</w:t>
-            </w:r>
-          </w:p>
-        </w:tc>
-        <w:tc>
-          <w:p>
-            <w:pPr>
-              <w:pStyle w:val="Compact"/>
-              <w:jc w:val="left"/>
-              <w:numPr>
-                <w:numId w:val="1047"/>
-                <w:ilvl w:val="2"/>
-              </w:numPr>
-            </w:pPr>
-            <w:r>
-              <w:t xml:space="preserve">Other</w:t>
-            </w:r>
-          </w:p>
-        </w:tc>
-      </w:tr>
-      <w:tr>
-        <w:tc>
-          <w:p>
-            <w:pPr>
-              <w:pStyle w:val="Compact"/>
-            </w:pPr>
-          </w:p>
-        </w:tc>
-        <w:tc>
-          <w:p>
-            <w:pPr>
-              <w:pStyle w:val="Compact"/>
-              <w:jc w:val="left"/>
-              <w:numPr>
-                <w:numId w:val="1049"/>
-                <w:ilvl w:val="1"/>
-              </w:numPr>
-            </w:pPr>
-            <w:r>
-              <w:t xml:space="preserve">Described in additional U.S. note 3 to this chapter ...:</w:t>
-            </w:r>
-          </w:p>
-        </w:tc>
-      </w:tr>
-      <w:tr>
-        <w:tc>
-          <w:p>
-            <w:pPr>
-              <w:pStyle w:val="Compact"/>
-            </w:pPr>
-          </w:p>
-        </w:tc>
-        <w:tc>
-          <w:p>
-            <w:pPr>
-              <w:pStyle w:val="Compact"/>
-              <w:jc w:val="left"/>
-              <w:numPr>
-                <w:numId w:val="1052"/>
-                <w:ilvl w:val="2"/>
-              </w:numPr>
-            </w:pPr>
-            <w:r>
-              <w:t xml:space="preserve">Processed:</w:t>
-            </w:r>
-          </w:p>
-        </w:tc>
-      </w:tr>
-      <w:tr>
-        <w:tc>
-          <w:p>
-            <w:pPr>
-              <w:jc w:val="left"/>
-            </w:pPr>
-            <w:r>
-              <w:t xml:space="preserve">0202.20.10</w:t>
-            </w:r>
-          </w:p>
-        </w:tc>
-        <w:tc>
-          <w:p>
-            <w:pPr>
-              <w:pStyle w:val="Compact"/>
-              <w:jc w:val="left"/>
-              <w:numPr>
-                <w:numId w:val="1056"/>
-                <w:ilvl w:val="3"/>
-              </w:numPr>
-            </w:pPr>
-            <w:r>
-              <w:t xml:space="preserve">High-quality beef cuts</w:t>
-            </w:r>
-          </w:p>
-        </w:tc>
-      </w:tr>
-      <w:tr>
-        <w:tc>
-          <w:p>
-            <w:pPr>
-              <w:jc w:val="left"/>
-            </w:pPr>
-            <w:r>
-              <w:t xml:space="preserve">0202.20.30</w:t>
-            </w:r>
-          </w:p>
-        </w:tc>
-        <w:tc>
-          <w:p>
-            <w:pPr>
-              <w:pStyle w:val="Compact"/>
-              <w:jc w:val="left"/>
-              <w:numPr>
-                <w:numId w:val="1060"/>
-                <w:ilvl w:val="3"/>
-              </w:numPr>
-            </w:pPr>
-            <w:r>
-              <w:t xml:space="preserve">Other</w:t>
-            </w:r>
-          </w:p>
-        </w:tc>
-      </w:tr>
-      <w:tr>
-        <w:tc>
-          <w:p>
-            <w:pPr>
-              <w:jc w:val="left"/>
-            </w:pPr>
-            <w:r>
-              <w:t xml:space="preserve">0202.20.50</w:t>
-            </w:r>
-          </w:p>
-        </w:tc>
-        <w:tc>
-          <w:p>
-            <w:pPr>
-              <w:pStyle w:val="Compact"/>
-              <w:jc w:val="left"/>
-              <w:numPr>
-                <w:numId w:val="1063"/>
-                <w:ilvl w:val="2"/>
-              </w:numPr>
-            </w:pPr>
-            <w:r>
-              <w:t xml:space="preserve">Other</w:t>
-            </w:r>
-          </w:p>
-        </w:tc>
-      </w:tr>
-      <w:tr>
-        <w:tc>
-          <w:p>
-            <w:pPr>
-              <w:jc w:val="left"/>
-            </w:pPr>
-            <w:r>
-              <w:t xml:space="preserve">0202.20.80</w:t>
-            </w:r>
+              <w:t xml:space="preserve">Boneless:</w:t>
+            </w:r>
+          </w:p>
+        </w:tc>
+      </w:tr>
+      <w:tr>
+        <w:tc>
+          <w:p>
+            <w:pPr>
+              <w:pStyle w:val="Compact"/>
+            </w:pPr>
           </w:p>
         </w:tc>
         <w:tc>
@@ -1961,34 +2021,7 @@
               </w:numPr>
             </w:pPr>
             <w:r>
-              <w:t xml:space="preserve">Other</w:t>
-            </w:r>
-          </w:p>
-        </w:tc>
-      </w:tr>
-      <w:tr>
-        <w:tc>
-          <w:p>
-            <w:pPr>
-              <w:jc w:val="left"/>
-            </w:pPr>
-            <w:r>
-              <w:t xml:space="preserve">0202.30</w:t>
-            </w:r>
-          </w:p>
-        </w:tc>
-        <w:tc>
-          <w:p>
-            <w:pPr>
-              <w:pStyle w:val="Compact"/>
-              <w:jc w:val="left"/>
-              <w:numPr>
-                <w:numId w:val="1066"/>
-                <w:ilvl w:val="0"/>
-              </w:numPr>
-            </w:pPr>
-            <w:r>
-              <w:t xml:space="preserve">Boneless:</w:t>
+              <w:t xml:space="preserve">Described in general note 15 of the tariff schedule ...:</w:t>
             </w:r>
           </w:p>
         </w:tc>
@@ -2008,11 +2041,116 @@
               <w:jc w:val="left"/>
               <w:numPr>
                 <w:numId w:val="1068"/>
+                <w:ilvl w:val="2"/>
+              </w:numPr>
+            </w:pPr>
+            <w:r>
+              <w:t xml:space="preserve">Processed:</w:t>
+            </w:r>
+          </w:p>
+        </w:tc>
+      </w:tr>
+      <w:tr>
+        <w:tc>
+          <w:p>
+            <w:pPr>
+              <w:jc w:val="left"/>
+            </w:pPr>
+            <w:r>
+              <w:t xml:space="preserve">0202.30.02</w:t>
+            </w:r>
+          </w:p>
+        </w:tc>
+        <w:tc>
+          <w:p>
+            <w:pPr>
+              <w:pStyle w:val="Compact"/>
+              <w:jc w:val="left"/>
+              <w:numPr>
+                <w:numId w:val="1072"/>
+                <w:ilvl w:val="3"/>
+              </w:numPr>
+            </w:pPr>
+            <w:r>
+              <w:t xml:space="preserve">High-quality beef cuts</w:t>
+            </w:r>
+          </w:p>
+        </w:tc>
+      </w:tr>
+      <w:tr>
+        <w:tc>
+          <w:p>
+            <w:pPr>
+              <w:jc w:val="left"/>
+            </w:pPr>
+            <w:r>
+              <w:t xml:space="preserve">0202.30.04</w:t>
+            </w:r>
+          </w:p>
+        </w:tc>
+        <w:tc>
+          <w:p>
+            <w:pPr>
+              <w:pStyle w:val="Compact"/>
+              <w:jc w:val="left"/>
+              <w:numPr>
+                <w:numId w:val="1076"/>
+                <w:ilvl w:val="3"/>
+              </w:numPr>
+            </w:pPr>
+            <w:r>
+              <w:t xml:space="preserve">Other</w:t>
+            </w:r>
+          </w:p>
+        </w:tc>
+      </w:tr>
+      <w:tr>
+        <w:tc>
+          <w:p>
+            <w:pPr>
+              <w:jc w:val="left"/>
+            </w:pPr>
+            <w:r>
+              <w:t xml:space="preserve">0202.30.06</w:t>
+            </w:r>
+          </w:p>
+        </w:tc>
+        <w:tc>
+          <w:p>
+            <w:pPr>
+              <w:pStyle w:val="Compact"/>
+              <w:jc w:val="left"/>
+              <w:numPr>
+                <w:numId w:val="1079"/>
+                <w:ilvl w:val="2"/>
+              </w:numPr>
+            </w:pPr>
+            <w:r>
+              <w:t xml:space="preserve">Other</w:t>
+            </w:r>
+          </w:p>
+        </w:tc>
+      </w:tr>
+      <w:tr>
+        <w:tc>
+          <w:p>
+            <w:pPr>
+              <w:pStyle w:val="Compact"/>
+            </w:pPr>
+          </w:p>
+        </w:tc>
+        <w:tc>
+          <w:p>
+            <w:pPr>
+              <w:pStyle w:val="Compact"/>
+              <w:jc w:val="left"/>
+              <w:numPr>
+                <w:numId w:val="1081"/>
                 <w:ilvl w:val="1"/>
               </w:numPr>
             </w:pPr>
             <w:r>
-              <w:t xml:space="preserve">Described in general note 15 of the tariff schedule ...:</w:t>
+              <w:t xml:space="preserve">Described in additional U.S. note 3 to this chapter ...:</w:t>
             </w:r>
           </w:p>
         </w:tc>
@@ -2031,7 +2169,7 @@
               <w:pStyle w:val="Compact"/>
               <w:jc w:val="left"/>
               <w:numPr>
-                <w:numId w:val="1071"/>
+                <w:numId w:val="1084"/>
                 <w:ilvl w:val="2"/>
               </w:numPr>
             </w:pPr>
@@ -2048,7 +2186,7 @@
               <w:jc w:val="left"/>
             </w:pPr>
             <w:r>
-              <w:t xml:space="preserve">0202.30.02</w:t>
+              <w:t xml:space="preserve">0202.30.10</w:t>
             </w:r>
           </w:p>
         </w:tc>
@@ -2058,7 +2196,7 @@
               <w:pStyle w:val="Compact"/>
               <w:jc w:val="left"/>
               <w:numPr>
-                <w:numId w:val="1075"/>
+                <w:numId w:val="1088"/>
                 <w:ilvl w:val="3"/>
               </w:numPr>
             </w:pPr>
@@ -2075,7 +2213,7 @@
               <w:jc w:val="left"/>
             </w:pPr>
             <w:r>
-              <w:t xml:space="preserve">0202.30.04</w:t>
+              <w:t xml:space="preserve">0202.30.30</w:t>
             </w:r>
           </w:p>
         </w:tc>
@@ -2085,7 +2223,7 @@
               <w:pStyle w:val="Compact"/>
               <w:jc w:val="left"/>
               <w:numPr>
-                <w:numId w:val="1079"/>
+                <w:numId w:val="1092"/>
                 <w:ilvl w:val="3"/>
               </w:numPr>
             </w:pPr>
@@ -2102,7 +2240,7 @@
               <w:jc w:val="left"/>
             </w:pPr>
             <w:r>
-              <w:t xml:space="preserve">0202.30.06</w:t>
+              <w:t xml:space="preserve">0202.30.50</w:t>
             </w:r>
           </w:p>
         </w:tc>
@@ -2112,7 +2250,7 @@
               <w:pStyle w:val="Compact"/>
               <w:jc w:val="left"/>
               <w:numPr>
-                <w:numId w:val="1082"/>
+                <w:numId w:val="1095"/>
                 <w:ilvl w:val="2"/>
               </w:numPr>
             </w:pPr>
@@ -2126,8 +2264,11 @@
         <w:tc>
           <w:p>
             <w:pPr>
-              <w:pStyle w:val="Compact"/>
-            </w:pPr>
+              <w:jc w:val="left"/>
+            </w:pPr>
+            <w:r>
+              <w:t xml:space="preserve">0202.30.80</w:t>
+            </w:r>
           </w:p>
         </w:tc>
         <w:tc>
@@ -2136,139 +2277,7 @@
               <w:pStyle w:val="Compact"/>
               <w:jc w:val="left"/>
               <w:numPr>
-                <w:numId w:val="1084"/>
-                <w:ilvl w:val="1"/>
-              </w:numPr>
-            </w:pPr>
-            <w:r>
-              <w:t xml:space="preserve">Described in additional U.S. note 3 to this chapter ...:</w:t>
-            </w:r>
-          </w:p>
-        </w:tc>
-      </w:tr>
-      <w:tr>
-        <w:tc>
-          <w:p>
-            <w:pPr>
-              <w:pStyle w:val="Compact"/>
-            </w:pPr>
-          </w:p>
-        </w:tc>
-        <w:tc>
-          <w:p>
-            <w:pPr>
-              <w:pStyle w:val="Compact"/>
-              <w:jc w:val="left"/>
-              <w:numPr>
-                <w:numId w:val="1087"/>
-                <w:ilvl w:val="2"/>
-              </w:numPr>
-            </w:pPr>
-            <w:r>
-              <w:t xml:space="preserve">Processed:</w:t>
-            </w:r>
-          </w:p>
-        </w:tc>
-      </w:tr>
-      <w:tr>
-        <w:tc>
-          <w:p>
-            <w:pPr>
-              <w:jc w:val="left"/>
-            </w:pPr>
-            <w:r>
-              <w:t xml:space="preserve">0202.30.10</w:t>
-            </w:r>
-          </w:p>
-        </w:tc>
-        <w:tc>
-          <w:p>
-            <w:pPr>
-              <w:pStyle w:val="Compact"/>
-              <w:jc w:val="left"/>
-              <w:numPr>
-                <w:numId w:val="1091"/>
-                <w:ilvl w:val="3"/>
-              </w:numPr>
-            </w:pPr>
-            <w:r>
-              <w:t xml:space="preserve">High-quality beef cuts</w:t>
-            </w:r>
-          </w:p>
-        </w:tc>
-      </w:tr>
-      <w:tr>
-        <w:tc>
-          <w:p>
-            <w:pPr>
-              <w:jc w:val="left"/>
-            </w:pPr>
-            <w:r>
-              <w:t xml:space="preserve">0202.30.30</w:t>
-            </w:r>
-          </w:p>
-        </w:tc>
-        <w:tc>
-          <w:p>
-            <w:pPr>
-              <w:pStyle w:val="Compact"/>
-              <w:jc w:val="left"/>
-              <w:numPr>
-                <w:numId w:val="1095"/>
-                <w:ilvl w:val="3"/>
-              </w:numPr>
-            </w:pPr>
-            <w:r>
-              <w:t xml:space="preserve">Other</w:t>
-            </w:r>
-          </w:p>
-        </w:tc>
-      </w:tr>
-      <w:tr>
-        <w:tc>
-          <w:p>
-            <w:pPr>
-              <w:jc w:val="left"/>
-            </w:pPr>
-            <w:r>
-              <w:t xml:space="preserve">0202.30.50</w:t>
-            </w:r>
-          </w:p>
-        </w:tc>
-        <w:tc>
-          <w:p>
-            <w:pPr>
-              <w:pStyle w:val="Compact"/>
-              <w:jc w:val="left"/>
-              <w:numPr>
-                <w:numId w:val="1098"/>
-                <w:ilvl w:val="2"/>
-              </w:numPr>
-            </w:pPr>
-            <w:r>
-              <w:t xml:space="preserve">Other</w:t>
-            </w:r>
-          </w:p>
-        </w:tc>
-      </w:tr>
-      <w:tr>
-        <w:tc>
-          <w:p>
-            <w:pPr>
-              <w:jc w:val="left"/>
-            </w:pPr>
-            <w:r>
-              <w:t xml:space="preserve">0202.30.80</w:t>
-            </w:r>
-          </w:p>
-        </w:tc>
-        <w:tc>
-          <w:p>
-            <w:pPr>
-              <w:pStyle w:val="Compact"/>
-              <w:jc w:val="left"/>
-              <w:numPr>
-                <w:numId w:val="1100"/>
+                <w:numId w:val="1097"/>
                 <w:ilvl w:val="1"/>
               </w:numPr>
             </w:pPr>
@@ -2394,7 +2403,7 @@
               <w:pStyle w:val="Compact"/>
               <w:jc w:val="left"/>
               <w:numPr>
-                <w:numId w:val="1101"/>
+                <w:numId w:val="1098"/>
                 <w:ilvl w:val="0"/>
               </w:numPr>
             </w:pPr>
@@ -2421,7 +2430,7 @@
               <w:pStyle w:val="Compact"/>
               <w:jc w:val="left"/>
               <w:numPr>
-                <w:numId w:val="1102"/>
+                <w:numId w:val="1099"/>
                 <w:ilvl w:val="0"/>
               </w:numPr>
             </w:pPr>
@@ -2448,7 +2457,7 @@
               <w:pStyle w:val="Compact"/>
               <w:jc w:val="left"/>
               <w:numPr>
-                <w:numId w:val="1104"/>
+                <w:numId w:val="1101"/>
                 <w:ilvl w:val="1"/>
               </w:numPr>
             </w:pPr>
@@ -2475,7 +2484,7 @@
               <w:pStyle w:val="Compact"/>
               <w:jc w:val="left"/>
               <w:numPr>
-                <w:numId w:val="1106"/>
+                <w:numId w:val="1103"/>
                 <w:ilvl w:val="1"/>
               </w:numPr>
             </w:pPr>
@@ -2502,7 +2511,7 @@
               <w:pStyle w:val="Compact"/>
               <w:jc w:val="left"/>
               <w:numPr>
-                <w:numId w:val="1108"/>
+                <w:numId w:val="1105"/>
                 <w:ilvl w:val="1"/>
               </w:numPr>
             </w:pPr>
@@ -2529,7 +2538,7 @@
               <w:pStyle w:val="Compact"/>
               <w:jc w:val="left"/>
               <w:numPr>
-                <w:numId w:val="1109"/>
+                <w:numId w:val="1106"/>
                 <w:ilvl w:val="0"/>
               </w:numPr>
             </w:pPr>
@@ -2668,7 +2677,7 @@
       <w:pPr>
         <w:pStyle w:val="Compact"/>
         <w:numPr>
-          <w:numId w:val="1110"/>
+          <w:numId w:val="1107"/>
           <w:ilvl w:val="0"/>
         </w:numPr>
       </w:pPr>
@@ -2680,7 +2689,7 @@
       <w:pPr>
         <w:pStyle w:val="Compact"/>
         <w:numPr>
-          <w:numId w:val="1110"/>
+          <w:numId w:val="1107"/>
           <w:ilvl w:val="0"/>
         </w:numPr>
       </w:pPr>
@@ -3898,14 +3907,14 @@
         <w:tblCaption w:val="Example trade flows with outlying unit values"/>
       </w:tblPr>
       <w:tblGrid>
-        <w:gridCol w:w="1408"/>
-        <w:gridCol w:w="1056"/>
-        <w:gridCol w:w="792"/>
-        <w:gridCol w:w="1232"/>
-        <w:gridCol w:w="968"/>
-        <w:gridCol w:w="880"/>
-        <w:gridCol w:w="704"/>
-        <w:gridCol w:w="880"/>
+        <w:gridCol w:w="1377"/>
+        <w:gridCol w:w="1205"/>
+        <w:gridCol w:w="774"/>
+        <w:gridCol w:w="1205"/>
+        <w:gridCol w:w="946"/>
+        <w:gridCol w:w="860"/>
+        <w:gridCol w:w="688"/>
+        <w:gridCol w:w="860"/>
       </w:tblGrid>
       <w:tr>
         <w:tc>
@@ -4062,6 +4071,88 @@
               <w:jc w:val="left"/>
             </w:pPr>
             <w:r>
+              <w:t xml:space="preserve">Netherlands</w:t>
+            </w:r>
+          </w:p>
+        </w:tc>
+        <w:tc>
+          <w:p>
+            <w:pPr>
+              <w:jc w:val="left"/>
+            </w:pPr>
+            <w:r>
+              <w:t xml:space="preserve">Import</w:t>
+            </w:r>
+          </w:p>
+        </w:tc>
+        <w:tc>
+          <w:p>
+            <w:pPr>
+              <w:jc w:val="left"/>
+            </w:pPr>
+            <w:r>
+              <w:t xml:space="preserve">1504204000</w:t>
+            </w:r>
+          </w:p>
+        </w:tc>
+        <w:tc>
+          <w:p>
+            <w:pPr>
+              <w:jc w:val="left"/>
+            </w:pPr>
+            <w:r>
+              <w:t xml:space="preserve">160571</w:t>
+            </w:r>
+          </w:p>
+        </w:tc>
+        <w:tc>
+          <w:p>
+            <w:pPr>
+              <w:jc w:val="left"/>
+            </w:pPr>
+            <w:r>
+              <w:t xml:space="preserve">4932146</w:t>
+            </w:r>
+          </w:p>
+        </w:tc>
+        <w:tc>
+          <w:p>
+            <w:pPr>
+              <w:jc w:val="left"/>
+            </w:pPr>
+            <w:r>
+              <w:t xml:space="preserve">30.72</w:t>
+            </w:r>
+          </w:p>
+        </w:tc>
+        <w:tc>
+          <w:p>
+            <w:pPr>
+              <w:jc w:val="left"/>
+            </w:pPr>
+            <w:r>
+              <w:t xml:space="preserve">5.83</w:t>
+            </w:r>
+          </w:p>
+        </w:tc>
+      </w:tr>
+      <w:tr>
+        <w:tc>
+          <w:p>
+            <w:pPr>
+              <w:jc w:val="left"/>
+            </w:pPr>
+            <w:r>
+              <w:t xml:space="preserve">United States</w:t>
+            </w:r>
+          </w:p>
+        </w:tc>
+        <w:tc>
+          <w:p>
+            <w:pPr>
+              <w:jc w:val="left"/>
+            </w:pPr>
+            <w:r>
               <w:t xml:space="preserve">Spain</w:t>
             </w:r>
           </w:p>
@@ -4164,47 +4255,47 @@
               <w:jc w:val="left"/>
             </w:pPr>
             <w:r>
-              <w:t xml:space="preserve">1513210000</w:t>
-            </w:r>
-          </w:p>
-        </w:tc>
-        <w:tc>
-          <w:p>
-            <w:pPr>
-              <w:jc w:val="left"/>
-            </w:pPr>
-            <w:r>
-              <w:t xml:space="preserve">192</w:t>
-            </w:r>
-          </w:p>
-        </w:tc>
-        <w:tc>
-          <w:p>
-            <w:pPr>
-              <w:jc w:val="left"/>
-            </w:pPr>
-            <w:r>
-              <w:t xml:space="preserve">4382</w:t>
-            </w:r>
-          </w:p>
-        </w:tc>
-        <w:tc>
-          <w:p>
-            <w:pPr>
-              <w:jc w:val="left"/>
-            </w:pPr>
-            <w:r>
-              <w:t xml:space="preserve">22.82</w:t>
-            </w:r>
-          </w:p>
-        </w:tc>
-        <w:tc>
-          <w:p>
-            <w:pPr>
-              <w:jc w:val="left"/>
-            </w:pPr>
-            <w:r>
-              <w:t xml:space="preserve">1.69</w:t>
+              <w:t xml:space="preserve">1515190000</w:t>
+            </w:r>
+          </w:p>
+        </w:tc>
+        <w:tc>
+          <w:p>
+            <w:pPr>
+              <w:jc w:val="left"/>
+            </w:pPr>
+            <w:r>
+              <w:t xml:space="preserve">89</w:t>
+            </w:r>
+          </w:p>
+        </w:tc>
+        <w:tc>
+          <w:p>
+            <w:pPr>
+              <w:jc w:val="left"/>
+            </w:pPr>
+            <w:r>
+              <w:t xml:space="preserve">3267</w:t>
+            </w:r>
+          </w:p>
+        </w:tc>
+        <w:tc>
+          <w:p>
+            <w:pPr>
+              <w:jc w:val="left"/>
+            </w:pPr>
+            <w:r>
+              <w:t xml:space="preserve">36.71</w:t>
+            </w:r>
+          </w:p>
+        </w:tc>
+        <w:tc>
+          <w:p>
+            <w:pPr>
+              <w:jc w:val="left"/>
+            </w:pPr>
+            <w:r>
+              <w:t xml:space="preserve">4.91</w:t>
             </w:r>
           </w:p>
         </w:tc>
@@ -4226,6 +4317,170 @@
               <w:jc w:val="left"/>
             </w:pPr>
             <w:r>
+              <w:t xml:space="preserve">Canada</w:t>
+            </w:r>
+          </w:p>
+        </w:tc>
+        <w:tc>
+          <w:p>
+            <w:pPr>
+              <w:jc w:val="left"/>
+            </w:pPr>
+            <w:r>
+              <w:t xml:space="preserve">Import</w:t>
+            </w:r>
+          </w:p>
+        </w:tc>
+        <w:tc>
+          <w:p>
+            <w:pPr>
+              <w:jc w:val="left"/>
+            </w:pPr>
+            <w:r>
+              <w:t xml:space="preserve">1509102000</w:t>
+            </w:r>
+          </w:p>
+        </w:tc>
+        <w:tc>
+          <w:p>
+            <w:pPr>
+              <w:jc w:val="left"/>
+            </w:pPr>
+            <w:r>
+              <w:t xml:space="preserve">58</w:t>
+            </w:r>
+          </w:p>
+        </w:tc>
+        <w:tc>
+          <w:p>
+            <w:pPr>
+              <w:jc w:val="left"/>
+            </w:pPr>
+            <w:r>
+              <w:t xml:space="preserve">2386</w:t>
+            </w:r>
+          </w:p>
+        </w:tc>
+        <w:tc>
+          <w:p>
+            <w:pPr>
+              <w:jc w:val="left"/>
+            </w:pPr>
+            <w:r>
+              <w:t xml:space="preserve">41.14</w:t>
+            </w:r>
+          </w:p>
+        </w:tc>
+        <w:tc>
+          <w:p>
+            <w:pPr>
+              <w:jc w:val="left"/>
+            </w:pPr>
+            <w:r>
+              <w:t xml:space="preserve">5.93</w:t>
+            </w:r>
+          </w:p>
+        </w:tc>
+      </w:tr>
+      <w:tr>
+        <w:tc>
+          <w:p>
+            <w:pPr>
+              <w:jc w:val="left"/>
+            </w:pPr>
+            <w:r>
+              <w:t xml:space="preserve">United States</w:t>
+            </w:r>
+          </w:p>
+        </w:tc>
+        <w:tc>
+          <w:p>
+            <w:pPr>
+              <w:jc w:val="left"/>
+            </w:pPr>
+            <w:r>
+              <w:t xml:space="preserve">Uruguay</w:t>
+            </w:r>
+          </w:p>
+        </w:tc>
+        <w:tc>
+          <w:p>
+            <w:pPr>
+              <w:jc w:val="left"/>
+            </w:pPr>
+            <w:r>
+              <w:t xml:space="preserve">Export</w:t>
+            </w:r>
+          </w:p>
+        </w:tc>
+        <w:tc>
+          <w:p>
+            <w:pPr>
+              <w:jc w:val="left"/>
+            </w:pPr>
+            <w:r>
+              <w:t xml:space="preserve">0201100010</w:t>
+            </w:r>
+          </w:p>
+        </w:tc>
+        <w:tc>
+          <w:p>
+            <w:pPr>
+              <w:jc w:val="left"/>
+            </w:pPr>
+            <w:r>
+              <w:t xml:space="preserve">278</w:t>
+            </w:r>
+          </w:p>
+        </w:tc>
+        <w:tc>
+          <w:p>
+            <w:pPr>
+              <w:jc w:val="left"/>
+            </w:pPr>
+            <w:r>
+              <w:t xml:space="preserve">4384</w:t>
+            </w:r>
+          </w:p>
+        </w:tc>
+        <w:tc>
+          <w:p>
+            <w:pPr>
+              <w:jc w:val="left"/>
+            </w:pPr>
+            <w:r>
+              <w:t xml:space="preserve">15.77</w:t>
+            </w:r>
+          </w:p>
+        </w:tc>
+        <w:tc>
+          <w:p>
+            <w:pPr>
+              <w:jc w:val="left"/>
+            </w:pPr>
+            <w:r>
+              <w:t xml:space="preserve">3.88</w:t>
+            </w:r>
+          </w:p>
+        </w:tc>
+      </w:tr>
+      <w:tr>
+        <w:tc>
+          <w:p>
+            <w:pPr>
+              <w:jc w:val="left"/>
+            </w:pPr>
+            <w:r>
+              <w:t xml:space="preserve">United States</w:t>
+            </w:r>
+          </w:p>
+        </w:tc>
+        <w:tc>
+          <w:p>
+            <w:pPr>
+              <w:jc w:val="left"/>
+            </w:pPr>
+            <w:r>
               <w:t xml:space="preserve">Japan</w:t>
             </w:r>
           </w:p>
@@ -4246,47 +4501,47 @@
               <w:jc w:val="left"/>
             </w:pPr>
             <w:r>
-              <w:t xml:space="preserve">1008200000</w:t>
-            </w:r>
-          </w:p>
-        </w:tc>
-        <w:tc>
-          <w:p>
-            <w:pPr>
-              <w:jc w:val="left"/>
-            </w:pPr>
-            <w:r>
-              <w:t xml:space="preserve">327</w:t>
-            </w:r>
-          </w:p>
-        </w:tc>
-        <w:tc>
-          <w:p>
-            <w:pPr>
-              <w:jc w:val="left"/>
-            </w:pPr>
-            <w:r>
-              <w:t xml:space="preserve">2479</w:t>
-            </w:r>
-          </w:p>
-        </w:tc>
-        <w:tc>
-          <w:p>
-            <w:pPr>
-              <w:jc w:val="left"/>
-            </w:pPr>
-            <w:r>
-              <w:t xml:space="preserve">7.58</w:t>
-            </w:r>
-          </w:p>
-        </w:tc>
-        <w:tc>
-          <w:p>
-            <w:pPr>
-              <w:jc w:val="left"/>
-            </w:pPr>
-            <w:r>
-              <w:t xml:space="preserve">1.88</w:t>
+              <w:t xml:space="preserve">1001902096</w:t>
+            </w:r>
+          </w:p>
+        </w:tc>
+        <w:tc>
+          <w:p>
+            <w:pPr>
+              <w:jc w:val="left"/>
+            </w:pPr>
+            <w:r>
+              <w:t xml:space="preserve">61</w:t>
+            </w:r>
+          </w:p>
+        </w:tc>
+        <w:tc>
+          <w:p>
+            <w:pPr>
+              <w:jc w:val="left"/>
+            </w:pPr>
+            <w:r>
+              <w:t xml:space="preserve">46362</w:t>
+            </w:r>
+          </w:p>
+        </w:tc>
+        <w:tc>
+          <w:p>
+            <w:pPr>
+              <w:jc w:val="left"/>
+            </w:pPr>
+            <w:r>
+              <w:t xml:space="preserve">760</w:t>
+            </w:r>
+          </w:p>
+        </w:tc>
+        <w:tc>
+          <w:p>
+            <w:pPr>
+              <w:jc w:val="left"/>
+            </w:pPr>
+            <w:r>
+              <w:t xml:space="preserve">1.47</w:t>
             </w:r>
           </w:p>
         </w:tc>
@@ -4308,7 +4563,7 @@
               <w:jc w:val="left"/>
             </w:pPr>
             <w:r>
-              <w:t xml:space="preserve">France</w:t>
+              <w:t xml:space="preserve">Japan</w:t>
             </w:r>
           </w:p>
         </w:tc>
@@ -4328,47 +4583,47 @@
               <w:jc w:val="left"/>
             </w:pPr>
             <w:r>
-              <w:t xml:space="preserve">1514190000</w:t>
-            </w:r>
-          </w:p>
-        </w:tc>
-        <w:tc>
-          <w:p>
-            <w:pPr>
-              <w:jc w:val="left"/>
-            </w:pPr>
-            <w:r>
-              <w:t xml:space="preserve">311</w:t>
-            </w:r>
-          </w:p>
-        </w:tc>
-        <w:tc>
-          <w:p>
-            <w:pPr>
-              <w:jc w:val="left"/>
-            </w:pPr>
-            <w:r>
-              <w:t xml:space="preserve">59170</w:t>
-            </w:r>
-          </w:p>
-        </w:tc>
-        <w:tc>
-          <w:p>
-            <w:pPr>
-              <w:jc w:val="left"/>
-            </w:pPr>
-            <w:r>
-              <w:t xml:space="preserve">190.3</w:t>
-            </w:r>
-          </w:p>
-        </w:tc>
-        <w:tc>
-          <w:p>
-            <w:pPr>
-              <w:jc w:val="left"/>
-            </w:pPr>
-            <w:r>
-              <w:t xml:space="preserve">2.72</w:t>
+              <w:t xml:space="preserve">1006204040</w:t>
+            </w:r>
+          </w:p>
+        </w:tc>
+        <w:tc>
+          <w:p>
+            <w:pPr>
+              <w:jc w:val="left"/>
+            </w:pPr>
+            <w:r>
+              <w:t xml:space="preserve">2520</w:t>
+            </w:r>
+          </w:p>
+        </w:tc>
+        <w:tc>
+          <w:p>
+            <w:pPr>
+              <w:jc w:val="left"/>
+            </w:pPr>
+            <w:r>
+              <w:t xml:space="preserve">9679</w:t>
+            </w:r>
+          </w:p>
+        </w:tc>
+        <w:tc>
+          <w:p>
+            <w:pPr>
+              <w:jc w:val="left"/>
+            </w:pPr>
+            <w:r>
+              <w:t xml:space="preserve">3.84</w:t>
+            </w:r>
+          </w:p>
+        </w:tc>
+        <w:tc>
+          <w:p>
+            <w:pPr>
+              <w:jc w:val="left"/>
+            </w:pPr>
+            <w:r>
+              <w:t xml:space="preserve">0.89</w:t>
             </w:r>
           </w:p>
         </w:tc>
@@ -4410,47 +4665,47 @@
               <w:jc w:val="left"/>
             </w:pPr>
             <w:r>
-              <w:t xml:space="preserve">1001902096</w:t>
-            </w:r>
-          </w:p>
-        </w:tc>
-        <w:tc>
-          <w:p>
-            <w:pPr>
-              <w:jc w:val="left"/>
-            </w:pPr>
-            <w:r>
-              <w:t xml:space="preserve">61</w:t>
-            </w:r>
-          </w:p>
-        </w:tc>
-        <w:tc>
-          <w:p>
-            <w:pPr>
-              <w:jc w:val="left"/>
-            </w:pPr>
-            <w:r>
-              <w:t xml:space="preserve">46362</w:t>
-            </w:r>
-          </w:p>
-        </w:tc>
-        <w:tc>
-          <w:p>
-            <w:pPr>
-              <w:jc w:val="left"/>
-            </w:pPr>
-            <w:r>
-              <w:t xml:space="preserve">760</w:t>
-            </w:r>
-          </w:p>
-        </w:tc>
-        <w:tc>
-          <w:p>
-            <w:pPr>
-              <w:jc w:val="left"/>
-            </w:pPr>
-            <w:r>
-              <w:t xml:space="preserve">1.47</w:t>
+              <w:t xml:space="preserve">1008100000</w:t>
+            </w:r>
+          </w:p>
+        </w:tc>
+        <w:tc>
+          <w:p>
+            <w:pPr>
+              <w:jc w:val="left"/>
+            </w:pPr>
+            <w:r>
+              <w:t xml:space="preserve">810</w:t>
+            </w:r>
+          </w:p>
+        </w:tc>
+        <w:tc>
+          <w:p>
+            <w:pPr>
+              <w:jc w:val="left"/>
+            </w:pPr>
+            <w:r>
+              <w:t xml:space="preserve">7833</w:t>
+            </w:r>
+          </w:p>
+        </w:tc>
+        <w:tc>
+          <w:p>
+            <w:pPr>
+              <w:jc w:val="left"/>
+            </w:pPr>
+            <w:r>
+              <w:t xml:space="preserve">9.67</w:t>
+            </w:r>
+          </w:p>
+        </w:tc>
+        <w:tc>
+          <w:p>
+            <w:pPr>
+              <w:jc w:val="left"/>
+            </w:pPr>
+            <w:r>
+              <w:t xml:space="preserve">1.24</w:t>
             </w:r>
           </w:p>
         </w:tc>
@@ -4472,7 +4727,7 @@
               <w:jc w:val="left"/>
             </w:pPr>
             <w:r>
-              <w:t xml:space="preserve">Malaysia</w:t>
+              <w:t xml:space="preserve">Netherlands</w:t>
             </w:r>
           </w:p>
         </w:tc>
@@ -4492,47 +4747,47 @@
               <w:jc w:val="left"/>
             </w:pPr>
             <w:r>
-              <w:t xml:space="preserve">1515906000</w:t>
-            </w:r>
-          </w:p>
-        </w:tc>
-        <w:tc>
-          <w:p>
-            <w:pPr>
-              <w:jc w:val="left"/>
-            </w:pPr>
-            <w:r>
-              <w:t xml:space="preserve">2</w:t>
-            </w:r>
-          </w:p>
-        </w:tc>
-        <w:tc>
-          <w:p>
-            <w:pPr>
-              <w:jc w:val="left"/>
-            </w:pPr>
-            <w:r>
-              <w:t xml:space="preserve">4061</w:t>
-            </w:r>
-          </w:p>
-        </w:tc>
-        <w:tc>
-          <w:p>
-            <w:pPr>
-              <w:jc w:val="left"/>
-            </w:pPr>
-            <w:r>
-              <w:t xml:space="preserve">2030</w:t>
-            </w:r>
-          </w:p>
-        </w:tc>
-        <w:tc>
-          <w:p>
-            <w:pPr>
-              <w:jc w:val="left"/>
-            </w:pPr>
-            <w:r>
-              <w:t xml:space="preserve">22.26</w:t>
+              <w:t xml:space="preserve">1505001000</w:t>
+            </w:r>
+          </w:p>
+        </w:tc>
+        <w:tc>
+          <w:p>
+            <w:pPr>
+              <w:jc w:val="left"/>
+            </w:pPr>
+            <w:r>
+              <w:t xml:space="preserve">280</w:t>
+            </w:r>
+          </w:p>
+        </w:tc>
+        <w:tc>
+          <w:p>
+            <w:pPr>
+              <w:jc w:val="left"/>
+            </w:pPr>
+            <w:r>
+              <w:t xml:space="preserve">4124</w:t>
+            </w:r>
+          </w:p>
+        </w:tc>
+        <w:tc>
+          <w:p>
+            <w:pPr>
+              <w:jc w:val="left"/>
+            </w:pPr>
+            <w:r>
+              <w:t xml:space="preserve">14.73</w:t>
+            </w:r>
+          </w:p>
+        </w:tc>
+        <w:tc>
+          <w:p>
+            <w:pPr>
+              <w:jc w:val="left"/>
+            </w:pPr>
+            <w:r>
+              <w:t xml:space="preserve">3.92</w:t>
             </w:r>
           </w:p>
         </w:tc>
@@ -4554,7 +4809,7 @@
               <w:jc w:val="left"/>
             </w:pPr>
             <w:r>
-              <w:t xml:space="preserve">France</w:t>
+              <w:t xml:space="preserve">Canada</w:t>
             </w:r>
           </w:p>
         </w:tc>
@@ -4574,293 +4829,47 @@
               <w:jc w:val="left"/>
             </w:pPr>
             <w:r>
-              <w:t xml:space="preserve">1510004000</w:t>
-            </w:r>
-          </w:p>
-        </w:tc>
-        <w:tc>
-          <w:p>
-            <w:pPr>
-              <w:jc w:val="left"/>
-            </w:pPr>
-            <w:r>
-              <w:t xml:space="preserve">279</w:t>
-            </w:r>
-          </w:p>
-        </w:tc>
-        <w:tc>
-          <w:p>
-            <w:pPr>
-              <w:jc w:val="left"/>
-            </w:pPr>
-            <w:r>
-              <w:t xml:space="preserve">3517</w:t>
-            </w:r>
-          </w:p>
-        </w:tc>
-        <w:tc>
-          <w:p>
-            <w:pPr>
-              <w:jc w:val="left"/>
-            </w:pPr>
-            <w:r>
-              <w:t xml:space="preserve">12.61</w:t>
-            </w:r>
-          </w:p>
-        </w:tc>
-        <w:tc>
-          <w:p>
-            <w:pPr>
-              <w:jc w:val="left"/>
-            </w:pPr>
-            <w:r>
-              <w:t xml:space="preserve">2.45</w:t>
-            </w:r>
-          </w:p>
-        </w:tc>
-      </w:tr>
-      <w:tr>
-        <w:tc>
-          <w:p>
-            <w:pPr>
-              <w:jc w:val="left"/>
-            </w:pPr>
-            <w:r>
-              <w:t xml:space="preserve">United States</w:t>
-            </w:r>
-          </w:p>
-        </w:tc>
-        <w:tc>
-          <w:p>
-            <w:pPr>
-              <w:jc w:val="left"/>
-            </w:pPr>
-            <w:r>
-              <w:t xml:space="preserve">Japan</w:t>
-            </w:r>
-          </w:p>
-        </w:tc>
-        <w:tc>
-          <w:p>
-            <w:pPr>
-              <w:jc w:val="left"/>
-            </w:pPr>
-            <w:r>
-              <w:t xml:space="preserve">Import</w:t>
-            </w:r>
-          </w:p>
-        </w:tc>
-        <w:tc>
-          <w:p>
-            <w:pPr>
-              <w:jc w:val="left"/>
-            </w:pPr>
-            <w:r>
-              <w:t xml:space="preserve">1516201000</w:t>
-            </w:r>
-          </w:p>
-        </w:tc>
-        <w:tc>
-          <w:p>
-            <w:pPr>
-              <w:jc w:val="left"/>
-            </w:pPr>
-            <w:r>
-              <w:t xml:space="preserve">2853</w:t>
-            </w:r>
-          </w:p>
-        </w:tc>
-        <w:tc>
-          <w:p>
-            <w:pPr>
-              <w:jc w:val="left"/>
-            </w:pPr>
-            <w:r>
-              <w:t xml:space="preserve">24030</w:t>
-            </w:r>
-          </w:p>
-        </w:tc>
-        <w:tc>
-          <w:p>
-            <w:pPr>
-              <w:jc w:val="left"/>
-            </w:pPr>
-            <w:r>
-              <w:t xml:space="preserve">8.42</w:t>
-            </w:r>
-          </w:p>
-        </w:tc>
-        <w:tc>
-          <w:p>
-            <w:pPr>
-              <w:jc w:val="left"/>
-            </w:pPr>
-            <w:r>
-              <w:t xml:space="preserve">3.87</w:t>
-            </w:r>
-          </w:p>
-        </w:tc>
-      </w:tr>
-      <w:tr>
-        <w:tc>
-          <w:p>
-            <w:pPr>
-              <w:jc w:val="left"/>
-            </w:pPr>
-            <w:r>
-              <w:t xml:space="preserve">United States</w:t>
-            </w:r>
-          </w:p>
-        </w:tc>
-        <w:tc>
-          <w:p>
-            <w:pPr>
-              <w:jc w:val="left"/>
-            </w:pPr>
-            <w:r>
-              <w:t xml:space="preserve">Spain</w:t>
-            </w:r>
-          </w:p>
-        </w:tc>
-        <w:tc>
-          <w:p>
-            <w:pPr>
-              <w:jc w:val="left"/>
-            </w:pPr>
-            <w:r>
-              <w:t xml:space="preserve">Import</w:t>
-            </w:r>
-          </w:p>
-        </w:tc>
-        <w:tc>
-          <w:p>
-            <w:pPr>
-              <w:jc w:val="left"/>
-            </w:pPr>
-            <w:r>
-              <w:t xml:space="preserve">0203294000</w:t>
-            </w:r>
-          </w:p>
-        </w:tc>
-        <w:tc>
-          <w:p>
-            <w:pPr>
-              <w:jc w:val="left"/>
-            </w:pPr>
-            <w:r>
-              <w:t xml:space="preserve">10087</w:t>
-            </w:r>
-          </w:p>
-        </w:tc>
-        <w:tc>
-          <w:p>
-            <w:pPr>
-              <w:jc w:val="left"/>
-            </w:pPr>
-            <w:r>
-              <w:t xml:space="preserve">194271</w:t>
-            </w:r>
-          </w:p>
-        </w:tc>
-        <w:tc>
-          <w:p>
-            <w:pPr>
-              <w:jc w:val="left"/>
-            </w:pPr>
-            <w:r>
-              <w:t xml:space="preserve">19.26</w:t>
-            </w:r>
-          </w:p>
-        </w:tc>
-        <w:tc>
-          <w:p>
-            <w:pPr>
-              <w:jc w:val="left"/>
-            </w:pPr>
-            <w:r>
-              <w:t xml:space="preserve">4.76</w:t>
-            </w:r>
-          </w:p>
-        </w:tc>
-      </w:tr>
-      <w:tr>
-        <w:tc>
-          <w:p>
-            <w:pPr>
-              <w:jc w:val="left"/>
-            </w:pPr>
-            <w:r>
-              <w:t xml:space="preserve">United States</w:t>
-            </w:r>
-          </w:p>
-        </w:tc>
-        <w:tc>
-          <w:p>
-            <w:pPr>
-              <w:jc w:val="left"/>
-            </w:pPr>
-            <w:r>
-              <w:t xml:space="preserve">Thailand</w:t>
-            </w:r>
-          </w:p>
-        </w:tc>
-        <w:tc>
-          <w:p>
-            <w:pPr>
-              <w:jc w:val="left"/>
-            </w:pPr>
-            <w:r>
-              <w:t xml:space="preserve">Import</w:t>
-            </w:r>
-          </w:p>
-        </w:tc>
-        <w:tc>
-          <w:p>
-            <w:pPr>
-              <w:jc w:val="left"/>
-            </w:pPr>
-            <w:r>
-              <w:t xml:space="preserve">1513110000</w:t>
-            </w:r>
-          </w:p>
-        </w:tc>
-        <w:tc>
-          <w:p>
-            <w:pPr>
-              <w:jc w:val="left"/>
-            </w:pPr>
-            <w:r>
-              <w:t xml:space="preserve">1698</w:t>
-            </w:r>
-          </w:p>
-        </w:tc>
-        <w:tc>
-          <w:p>
-            <w:pPr>
-              <w:jc w:val="left"/>
-            </w:pPr>
-            <w:r>
-              <w:t xml:space="preserve">27956</w:t>
-            </w:r>
-          </w:p>
-        </w:tc>
-        <w:tc>
-          <w:p>
-            <w:pPr>
-              <w:jc w:val="left"/>
-            </w:pPr>
-            <w:r>
-              <w:t xml:space="preserve">16.46</w:t>
-            </w:r>
-          </w:p>
-        </w:tc>
-        <w:tc>
-          <w:p>
-            <w:pPr>
-              <w:jc w:val="left"/>
-            </w:pPr>
-            <w:r>
-              <w:t xml:space="preserve">2.82</w:t>
+              <w:t xml:space="preserve">1006309015</w:t>
+            </w:r>
+          </w:p>
+        </w:tc>
+        <w:tc>
+          <w:p>
+            <w:pPr>
+              <w:jc w:val="left"/>
+            </w:pPr>
+            <w:r>
+              <w:t xml:space="preserve">5634</w:t>
+            </w:r>
+          </w:p>
+        </w:tc>
+        <w:tc>
+          <w:p>
+            <w:pPr>
+              <w:jc w:val="left"/>
+            </w:pPr>
+            <w:r>
+              <w:t xml:space="preserve">66825</w:t>
+            </w:r>
+          </w:p>
+        </w:tc>
+        <w:tc>
+          <w:p>
+            <w:pPr>
+              <w:jc w:val="left"/>
+            </w:pPr>
+            <w:r>
+              <w:t xml:space="preserve">11.86</w:t>
+            </w:r>
+          </w:p>
+        </w:tc>
+        <w:tc>
+          <w:p>
+            <w:pPr>
+              <w:jc w:val="left"/>
+            </w:pPr>
+            <w:r>
+              <w:t xml:space="preserve">1.54</w:t>
             </w:r>
           </w:p>
         </w:tc>
@@ -5058,13 +5067,13 @@
         <w:tblCaption w:val="Example trade flows with corrected weight"/>
       </w:tblPr>
       <w:tblGrid>
-        <w:gridCol w:w="1242"/>
-        <w:gridCol w:w="931"/>
-        <w:gridCol w:w="698"/>
-        <w:gridCol w:w="1009"/>
-        <w:gridCol w:w="1164"/>
-        <w:gridCol w:w="1397"/>
-        <w:gridCol w:w="1475"/>
+        <w:gridCol w:w="1218"/>
+        <w:gridCol w:w="1066"/>
+        <w:gridCol w:w="685"/>
+        <w:gridCol w:w="990"/>
+        <w:gridCol w:w="1142"/>
+        <w:gridCol w:w="1370"/>
+        <w:gridCol w:w="1446"/>
       </w:tblGrid>
       <w:tr>
         <w:tc>
@@ -5204,6 +5213,86 @@
               <w:jc w:val="left"/>
             </w:pPr>
             <w:r>
+              <w:t xml:space="preserve">Netherlands</w:t>
+            </w:r>
+          </w:p>
+        </w:tc>
+        <w:tc>
+          <w:p>
+            <w:pPr>
+              <w:jc w:val="left"/>
+            </w:pPr>
+            <w:r>
+              <w:t xml:space="preserve">Import</w:t>
+            </w:r>
+          </w:p>
+        </w:tc>
+        <w:tc>
+          <w:p>
+            <w:pPr>
+              <w:jc w:val="left"/>
+            </w:pPr>
+            <w:r>
+              <w:t xml:space="preserve">1504204000</w:t>
+            </w:r>
+          </w:p>
+        </w:tc>
+        <w:tc>
+          <w:p>
+            <w:pPr>
+              <w:jc w:val="left"/>
+            </w:pPr>
+            <w:r>
+              <w:t xml:space="preserve">160571</w:t>
+            </w:r>
+          </w:p>
+        </w:tc>
+        <w:tc>
+          <w:p>
+            <w:pPr>
+              <w:pStyle w:val="SourceCode"/>
+              <w:jc w:val="left"/>
+            </w:pPr>
+            <w:r>
+              <w:rPr>
+                <w:rStyle w:val="VerbatimChar"/>
+              </w:rPr>
+              <w:t xml:space="preserve">845994</w:t>
+            </w:r>
+          </w:p>
+        </w:tc>
+        <w:tc>
+          <w:p>
+            <w:pPr>
+              <w:pStyle w:val="SourceCode"/>
+              <w:jc w:val="left"/>
+            </w:pPr>
+            <w:r>
+              <w:rPr>
+                <w:rStyle w:val="VerbatimChar"/>
+              </w:rPr>
+              <w:t xml:space="preserve">-685423</w:t>
+            </w:r>
+          </w:p>
+        </w:tc>
+      </w:tr>
+      <w:tr>
+        <w:tc>
+          <w:p>
+            <w:pPr>
+              <w:jc w:val="left"/>
+            </w:pPr>
+            <w:r>
+              <w:t xml:space="preserve">United States</w:t>
+            </w:r>
+          </w:p>
+        </w:tc>
+        <w:tc>
+          <w:p>
+            <w:pPr>
+              <w:jc w:val="left"/>
+            </w:pPr>
+            <w:r>
               <w:t xml:space="preserve">Spain</w:t>
             </w:r>
           </w:p>
@@ -5308,7 +5397,7 @@
               <w:jc w:val="left"/>
             </w:pPr>
             <w:r>
-              <w:t xml:space="preserve">1513210000</w:t>
+              <w:t xml:space="preserve">1515190000</w:t>
             </w:r>
           </w:p>
         </w:tc>
@@ -5322,7 +5411,7 @@
               <w:rPr>
                 <w:rStyle w:val="VerbatimChar"/>
               </w:rPr>
-              <w:t xml:space="preserve">192</w:t>
+              <w:t xml:space="preserve"> 89</w:t>
             </w:r>
           </w:p>
         </w:tc>
@@ -5336,7 +5425,7 @@
               <w:rPr>
                 <w:rStyle w:val="VerbatimChar"/>
               </w:rPr>
-              <w:t xml:space="preserve"> 2593</w:t>
+              <w:t xml:space="preserve">  665</w:t>
             </w:r>
           </w:p>
         </w:tc>
@@ -5350,7 +5439,7 @@
               <w:rPr>
                 <w:rStyle w:val="VerbatimChar"/>
               </w:rPr>
-              <w:t xml:space="preserve"> -2401</w:t>
+              <w:t xml:space="preserve">  -576</w:t>
             </w:r>
           </w:p>
         </w:tc>
@@ -5372,7 +5461,7 @@
               <w:jc w:val="left"/>
             </w:pPr>
             <w:r>
-              <w:t xml:space="preserve">Japan</w:t>
+              <w:t xml:space="preserve">Canada</w:t>
             </w:r>
           </w:p>
         </w:tc>
@@ -5392,7 +5481,7 @@
               <w:jc w:val="left"/>
             </w:pPr>
             <w:r>
-              <w:t xml:space="preserve">1008200000</w:t>
+              <w:t xml:space="preserve">1509102000</w:t>
             </w:r>
           </w:p>
         </w:tc>
@@ -5406,7 +5495,7 @@
               <w:rPr>
                 <w:rStyle w:val="VerbatimChar"/>
               </w:rPr>
-              <w:t xml:space="preserve">327</w:t>
+              <w:t xml:space="preserve"> 58</w:t>
             </w:r>
           </w:p>
         </w:tc>
@@ -5420,7 +5509,7 @@
               <w:rPr>
                 <w:rStyle w:val="VerbatimChar"/>
               </w:rPr>
-              <w:t xml:space="preserve"> 1319</w:t>
+              <w:t xml:space="preserve">  402</w:t>
             </w:r>
           </w:p>
         </w:tc>
@@ -5434,7 +5523,7 @@
               <w:rPr>
                 <w:rStyle w:val="VerbatimChar"/>
               </w:rPr>
-              <w:t xml:space="preserve">  -992</w:t>
+              <w:t xml:space="preserve">  -344</w:t>
             </w:r>
           </w:p>
         </w:tc>
@@ -5456,27 +5545,27 @@
               <w:jc w:val="left"/>
             </w:pPr>
             <w:r>
-              <w:t xml:space="preserve">France</w:t>
-            </w:r>
-          </w:p>
-        </w:tc>
-        <w:tc>
-          <w:p>
-            <w:pPr>
-              <w:jc w:val="left"/>
-            </w:pPr>
-            <w:r>
-              <w:t xml:space="preserve">Import</w:t>
-            </w:r>
-          </w:p>
-        </w:tc>
-        <w:tc>
-          <w:p>
-            <w:pPr>
-              <w:jc w:val="left"/>
-            </w:pPr>
-            <w:r>
-              <w:t xml:space="preserve">1514190000</w:t>
+              <w:t xml:space="preserve">Uruguay</w:t>
+            </w:r>
+          </w:p>
+        </w:tc>
+        <w:tc>
+          <w:p>
+            <w:pPr>
+              <w:jc w:val="left"/>
+            </w:pPr>
+            <w:r>
+              <w:t xml:space="preserve">Export</w:t>
+            </w:r>
+          </w:p>
+        </w:tc>
+        <w:tc>
+          <w:p>
+            <w:pPr>
+              <w:jc w:val="left"/>
+            </w:pPr>
+            <w:r>
+              <w:t xml:space="preserve">0201100010</w:t>
             </w:r>
           </w:p>
         </w:tc>
@@ -5490,7 +5579,7 @@
               <w:rPr>
                 <w:rStyle w:val="VerbatimChar"/>
               </w:rPr>
-              <w:t xml:space="preserve">311</w:t>
+              <w:t xml:space="preserve">278</w:t>
             </w:r>
           </w:p>
         </w:tc>
@@ -5504,7 +5593,7 @@
               <w:rPr>
                 <w:rStyle w:val="VerbatimChar"/>
               </w:rPr>
-              <w:t xml:space="preserve"> 21754</w:t>
+              <w:t xml:space="preserve"> 1130</w:t>
             </w:r>
           </w:p>
         </w:tc>
@@ -5518,7 +5607,7 @@
               <w:rPr>
                 <w:rStyle w:val="VerbatimChar"/>
               </w:rPr>
-              <w:t xml:space="preserve"> -21443</w:t>
+              <w:t xml:space="preserve">  -852</w:t>
             </w:r>
           </w:p>
         </w:tc>
@@ -5624,7 +5713,7 @@
               <w:jc w:val="left"/>
             </w:pPr>
             <w:r>
-              <w:t xml:space="preserve">Malaysia</w:t>
+              <w:t xml:space="preserve">Japan</w:t>
             </w:r>
           </w:p>
         </w:tc>
@@ -5644,7 +5733,7 @@
               <w:jc w:val="left"/>
             </w:pPr>
             <w:r>
-              <w:t xml:space="preserve">1515906000</w:t>
+              <w:t xml:space="preserve">1006204040</w:t>
             </w:r>
           </w:p>
         </w:tc>
@@ -5658,7 +5747,7 @@
               <w:rPr>
                 <w:rStyle w:val="VerbatimChar"/>
               </w:rPr>
-              <w:t xml:space="preserve"> 2</w:t>
+              <w:t xml:space="preserve">2520</w:t>
             </w:r>
           </w:p>
         </w:tc>
@@ -5672,7 +5761,7 @@
               <w:rPr>
                 <w:rStyle w:val="VerbatimChar"/>
               </w:rPr>
-              <w:t xml:space="preserve">  182</w:t>
+              <w:t xml:space="preserve"> 10875</w:t>
             </w:r>
           </w:p>
         </w:tc>
@@ -5686,7 +5775,7 @@
               <w:rPr>
                 <w:rStyle w:val="VerbatimChar"/>
               </w:rPr>
-              <w:t xml:space="preserve">  -180</w:t>
+              <w:t xml:space="preserve"> -8355</w:t>
             </w:r>
           </w:p>
         </w:tc>
@@ -5708,7 +5797,7 @@
               <w:jc w:val="left"/>
             </w:pPr>
             <w:r>
-              <w:t xml:space="preserve">France</w:t>
+              <w:t xml:space="preserve">Japan</w:t>
             </w:r>
           </w:p>
         </w:tc>
@@ -5728,7 +5817,7 @@
               <w:jc w:val="left"/>
             </w:pPr>
             <w:r>
-              <w:t xml:space="preserve">1510004000</w:t>
+              <w:t xml:space="preserve">1008100000</w:t>
             </w:r>
           </w:p>
         </w:tc>
@@ -5742,7 +5831,7 @@
               <w:rPr>
                 <w:rStyle w:val="VerbatimChar"/>
               </w:rPr>
-              <w:t xml:space="preserve">279</w:t>
+              <w:t xml:space="preserve">810</w:t>
             </w:r>
           </w:p>
         </w:tc>
@@ -5756,7 +5845,7 @@
               <w:rPr>
                 <w:rStyle w:val="VerbatimChar"/>
               </w:rPr>
-              <w:t xml:space="preserve"> 1436</w:t>
+              <w:t xml:space="preserve"> 6317</w:t>
             </w:r>
           </w:p>
         </w:tc>
@@ -5770,7 +5859,7 @@
               <w:rPr>
                 <w:rStyle w:val="VerbatimChar"/>
               </w:rPr>
-              <w:t xml:space="preserve"> -1157</w:t>
+              <w:t xml:space="preserve"> -5507</w:t>
             </w:r>
           </w:p>
         </w:tc>
@@ -5792,7 +5881,7 @@
               <w:jc w:val="left"/>
             </w:pPr>
             <w:r>
-              <w:t xml:space="preserve">Japan</w:t>
+              <w:t xml:space="preserve">Netherlands</w:t>
             </w:r>
           </w:p>
         </w:tc>
@@ -5812,7 +5901,7 @@
               <w:jc w:val="left"/>
             </w:pPr>
             <w:r>
-              <w:t xml:space="preserve">1516201000</w:t>
+              <w:t xml:space="preserve">1505001000</w:t>
             </w:r>
           </w:p>
         </w:tc>
@@ -5826,7 +5915,7 @@
               <w:rPr>
                 <w:rStyle w:val="VerbatimChar"/>
               </w:rPr>
-              <w:t xml:space="preserve">2853</w:t>
+              <w:t xml:space="preserve">280</w:t>
             </w:r>
           </w:p>
         </w:tc>
@@ -5840,7 +5929,7 @@
               <w:rPr>
                 <w:rStyle w:val="VerbatimChar"/>
               </w:rPr>
-              <w:t xml:space="preserve"> 6209</w:t>
+              <w:t xml:space="preserve"> 1052</w:t>
             </w:r>
           </w:p>
         </w:tc>
@@ -5854,7 +5943,7 @@
               <w:rPr>
                 <w:rStyle w:val="VerbatimChar"/>
               </w:rPr>
-              <w:t xml:space="preserve"> -3356</w:t>
+              <w:t xml:space="preserve">  -772</w:t>
             </w:r>
           </w:p>
         </w:tc>
@@ -5876,7 +5965,7 @@
               <w:jc w:val="left"/>
             </w:pPr>
             <w:r>
-              <w:t xml:space="preserve">Spain</w:t>
+              <w:t xml:space="preserve">Canada</w:t>
             </w:r>
           </w:p>
         </w:tc>
@@ -5896,17 +5985,7 @@
               <w:jc w:val="left"/>
             </w:pPr>
             <w:r>
-              <w:t xml:space="preserve">0203294000</w:t>
-            </w:r>
-          </w:p>
-        </w:tc>
-        <w:tc>
-          <w:p>
-            <w:pPr>
-              <w:jc w:val="left"/>
-            </w:pPr>
-            <w:r>
-              <w:t xml:space="preserve">10087</w:t>
+              <w:t xml:space="preserve">1006309015</w:t>
             </w:r>
           </w:p>
         </w:tc>
@@ -5920,7 +5999,7 @@
               <w:rPr>
                 <w:rStyle w:val="VerbatimChar"/>
               </w:rPr>
-              <w:t xml:space="preserve"> 40813</w:t>
+              <w:t xml:space="preserve">5634</w:t>
             </w:r>
           </w:p>
         </w:tc>
@@ -5934,49 +6013,7 @@
               <w:rPr>
                 <w:rStyle w:val="VerbatimChar"/>
               </w:rPr>
-              <w:t xml:space="preserve"> -30726</w:t>
-            </w:r>
-          </w:p>
-        </w:tc>
-      </w:tr>
-      <w:tr>
-        <w:tc>
-          <w:p>
-            <w:pPr>
-              <w:jc w:val="left"/>
-            </w:pPr>
-            <w:r>
-              <w:t xml:space="preserve">United States</w:t>
-            </w:r>
-          </w:p>
-        </w:tc>
-        <w:tc>
-          <w:p>
-            <w:pPr>
-              <w:jc w:val="left"/>
-            </w:pPr>
-            <w:r>
-              <w:t xml:space="preserve">Thailand</w:t>
-            </w:r>
-          </w:p>
-        </w:tc>
-        <w:tc>
-          <w:p>
-            <w:pPr>
-              <w:jc w:val="left"/>
-            </w:pPr>
-            <w:r>
-              <w:t xml:space="preserve">Import</w:t>
-            </w:r>
-          </w:p>
-        </w:tc>
-        <w:tc>
-          <w:p>
-            <w:pPr>
-              <w:jc w:val="left"/>
-            </w:pPr>
-            <w:r>
-              <w:t xml:space="preserve">1513110000</w:t>
+              <w:t xml:space="preserve"> 43393</w:t>
             </w:r>
           </w:p>
         </w:tc>
@@ -5990,35 +6027,7 @@
               <w:rPr>
                 <w:rStyle w:val="VerbatimChar"/>
               </w:rPr>
-              <w:t xml:space="preserve">1698</w:t>
-            </w:r>
-          </w:p>
-        </w:tc>
-        <w:tc>
-          <w:p>
-            <w:pPr>
-              <w:pStyle w:val="SourceCode"/>
-              <w:jc w:val="left"/>
-            </w:pPr>
-            <w:r>
-              <w:rPr>
-                <w:rStyle w:val="VerbatimChar"/>
-              </w:rPr>
-              <w:t xml:space="preserve"> 9913</w:t>
-            </w:r>
-          </w:p>
-        </w:tc>
-        <w:tc>
-          <w:p>
-            <w:pPr>
-              <w:pStyle w:val="SourceCode"/>
-              <w:jc w:val="left"/>
-            </w:pPr>
-            <w:r>
-              <w:rPr>
-                <w:rStyle w:val="VerbatimChar"/>
-              </w:rPr>
-              <w:t xml:space="preserve"> -8215</w:t>
+              <w:t xml:space="preserve"> -37759</w:t>
             </w:r>
           </w:p>
         </w:tc>
@@ -6612,7 +6621,19 @@
     </w:tbl>
     <w:p>
       <w:r>
-        <w:t xml:space="preserve">Milk and cream (excluding those that were added to the concentrated or dried or sugar or other sweeteners). Of a fat content of less than 1% of the total weight</w:t>
+        <w:rPr>
+          <w:i/>
+        </w:rPr>
+        <w:t xml:space="preserve">0410.00.000</w:t>
+      </w:r>
+      <w:r>
+        <w:t xml:space="preserve"> </w:t>
+      </w:r>
+      <w:r>
+        <w:t xml:space="preserve">Edible products of animal origin (not especially specified)</w:t>
+      </w:r>
+      <w:r>
+        <w:t xml:space="preserve"> </w:t>
       </w:r>
       <w:r>
         <w:rPr>
@@ -6940,6 +6961,352 @@
         </w:tc>
       </w:tr>
     </w:tbl>
+    <w:tbl>
+      <w:tblPr>
+        <w:tblStyle w:val="TableNormal"/>
+        <w:tblW w:type="pct" w:w="5000.000000000001"/>
+      </w:tblPr>
+      <w:tblGrid>
+        <w:gridCol w:w="653"/>
+        <w:gridCol w:w="1307"/>
+        <w:gridCol w:w="653"/>
+        <w:gridCol w:w="944"/>
+        <w:gridCol w:w="1089"/>
+        <w:gridCol w:w="1089"/>
+        <w:gridCol w:w="1089"/>
+        <w:gridCol w:w="1089"/>
+      </w:tblGrid>
+      <w:tr>
+        <w:tc>
+          <w:tcPr>
+            <w:tcBorders>
+              <w:bottom w:val="single"/>
+            </w:tcBorders>
+            <w:vAlign w:val="bottom"/>
+          </w:tcPr>
+          <w:p>
+            <w:pPr>
+              <w:pStyle w:val="Compact"/>
+              <w:jc w:val="left"/>
+            </w:pPr>
+            <w:r>
+              <w:t xml:space="preserve">Year</w:t>
+            </w:r>
+          </w:p>
+        </w:tc>
+        <w:tc>
+          <w:tcPr>
+            <w:tcBorders>
+              <w:bottom w:val="single"/>
+            </w:tcBorders>
+            <w:vAlign w:val="bottom"/>
+          </w:tcPr>
+          <w:p>
+            <w:pPr>
+              <w:pStyle w:val="Compact"/>
+              <w:jc w:val="left"/>
+            </w:pPr>
+            <w:r>
+              <w:t xml:space="preserve">Trade partner</w:t>
+            </w:r>
+          </w:p>
+        </w:tc>
+        <w:tc>
+          <w:tcPr>
+            <w:tcBorders>
+              <w:bottom w:val="single"/>
+            </w:tcBorders>
+            <w:vAlign w:val="bottom"/>
+          </w:tcPr>
+          <w:p>
+            <w:pPr>
+              <w:pStyle w:val="Compact"/>
+              <w:jc w:val="left"/>
+            </w:pPr>
+            <w:r>
+              <w:t xml:space="preserve">Flow</w:t>
+            </w:r>
+          </w:p>
+        </w:tc>
+        <w:tc>
+          <w:tcPr>
+            <w:tcBorders>
+              <w:bottom w:val="single"/>
+            </w:tcBorders>
+            <w:vAlign w:val="bottom"/>
+          </w:tcPr>
+          <w:p>
+            <w:pPr>
+              <w:pStyle w:val="Compact"/>
+              <w:jc w:val="left"/>
+            </w:pPr>
+            <w:r>
+              <w:t xml:space="preserve">HS-code</w:t>
+            </w:r>
+          </w:p>
+        </w:tc>
+        <w:tc>
+          <w:tcPr>
+            <w:tcBorders>
+              <w:bottom w:val="single"/>
+            </w:tcBorders>
+            <w:vAlign w:val="bottom"/>
+          </w:tcPr>
+          <w:p>
+            <w:pPr>
+              <w:pStyle w:val="Compact"/>
+              <w:jc w:val="left"/>
+            </w:pPr>
+            <w:r>
+              <w:t xml:space="preserve">Weight, kg</w:t>
+            </w:r>
+          </w:p>
+        </w:tc>
+        <w:tc>
+          <w:tcPr>
+            <w:tcBorders>
+              <w:bottom w:val="single"/>
+            </w:tcBorders>
+            <w:vAlign w:val="bottom"/>
+          </w:tcPr>
+          <w:p>
+            <w:pPr>
+              <w:pStyle w:val="Compact"/>
+              <w:jc w:val="left"/>
+            </w:pPr>
+            <w:r>
+              <w:t xml:space="preserve">Value, $US</w:t>
+            </w:r>
+          </w:p>
+        </w:tc>
+        <w:tc>
+          <w:tcPr>
+            <w:tcBorders>
+              <w:bottom w:val="single"/>
+            </w:tcBorders>
+            <w:vAlign w:val="bottom"/>
+          </w:tcPr>
+          <w:p>
+            <w:pPr>
+              <w:pStyle w:val="Compact"/>
+              <w:jc w:val="left"/>
+            </w:pPr>
+            <w:r>
+              <w:t xml:space="preserve">Unit Value</w:t>
+            </w:r>
+          </w:p>
+        </w:tc>
+        <w:tc>
+          <w:tcPr>
+            <w:tcBorders>
+              <w:bottom w:val="single"/>
+            </w:tcBorders>
+            <w:vAlign w:val="bottom"/>
+          </w:tcPr>
+          <w:p>
+            <w:pPr>
+              <w:pStyle w:val="Compact"/>
+              <w:jc w:val="left"/>
+            </w:pPr>
+            <w:r>
+              <w:t xml:space="preserve">UV median</w:t>
+            </w:r>
+          </w:p>
+        </w:tc>
+      </w:tr>
+      <w:tr>
+        <w:tc>
+          <w:p>
+            <w:pPr>
+              <w:jc w:val="left"/>
+            </w:pPr>
+            <w:r>
+              <w:t xml:space="preserve">2011</w:t>
+            </w:r>
+          </w:p>
+        </w:tc>
+        <w:tc>
+          <w:p>
+            <w:pPr>
+              <w:pStyle w:val="SourceCode"/>
+              <w:jc w:val="left"/>
+            </w:pPr>
+            <w:r>
+              <w:rPr>
+                <w:rStyle w:val="VerbatimChar"/>
+              </w:rPr>
+              <w:t xml:space="preserve"> Japan</w:t>
+            </w:r>
+          </w:p>
+        </w:tc>
+        <w:tc>
+          <w:p>
+            <w:pPr>
+              <w:jc w:val="left"/>
+            </w:pPr>
+            <w:r>
+              <w:t xml:space="preserve">Import</w:t>
+            </w:r>
+          </w:p>
+        </w:tc>
+        <w:tc>
+          <w:p>
+            <w:pPr>
+              <w:jc w:val="left"/>
+            </w:pPr>
+            <w:r>
+              <w:t xml:space="preserve">1008100000</w:t>
+            </w:r>
+          </w:p>
+        </w:tc>
+        <w:tc>
+          <w:p>
+            <w:pPr>
+              <w:pStyle w:val="SourceCode"/>
+              <w:jc w:val="left"/>
+            </w:pPr>
+            <w:r>
+              <w:rPr>
+                <w:rStyle w:val="VerbatimChar"/>
+              </w:rPr>
+              <w:t xml:space="preserve">810</w:t>
+            </w:r>
+          </w:p>
+        </w:tc>
+        <w:tc>
+          <w:p>
+            <w:pPr>
+              <w:pStyle w:val="SourceCode"/>
+              <w:jc w:val="left"/>
+            </w:pPr>
+            <w:r>
+              <w:rPr>
+                <w:rStyle w:val="VerbatimChar"/>
+              </w:rPr>
+              <w:t xml:space="preserve">7833</w:t>
+            </w:r>
+          </w:p>
+        </w:tc>
+        <w:tc>
+          <w:p>
+            <w:pPr>
+              <w:pStyle w:val="SourceCode"/>
+              <w:jc w:val="left"/>
+            </w:pPr>
+            <w:r>
+              <w:rPr>
+                <w:rStyle w:val="VerbatimChar"/>
+              </w:rPr>
+              <w:t xml:space="preserve">9.67</w:t>
+            </w:r>
+          </w:p>
+        </w:tc>
+        <w:tc>
+          <w:p>
+            <w:pPr>
+              <w:jc w:val="left"/>
+            </w:pPr>
+            <w:r>
+              <w:t xml:space="preserve">1.241</w:t>
+            </w:r>
+          </w:p>
+        </w:tc>
+      </w:tr>
+      <w:tr>
+        <w:tc>
+          <w:p>
+            <w:pPr>
+              <w:jc w:val="left"/>
+            </w:pPr>
+            <w:r>
+              <w:t xml:space="preserve">2011</w:t>
+            </w:r>
+          </w:p>
+        </w:tc>
+        <w:tc>
+          <w:p>
+            <w:pPr>
+              <w:pStyle w:val="SourceCode"/>
+              <w:jc w:val="left"/>
+            </w:pPr>
+            <w:r>
+              <w:rPr>
+                <w:rStyle w:val="VerbatimChar"/>
+              </w:rPr>
+              <w:t xml:space="preserve"> Japan</w:t>
+            </w:r>
+          </w:p>
+        </w:tc>
+        <w:tc>
+          <w:p>
+            <w:pPr>
+              <w:jc w:val="left"/>
+            </w:pPr>
+            <w:r>
+              <w:t xml:space="preserve">Import</w:t>
+            </w:r>
+          </w:p>
+        </w:tc>
+        <w:tc>
+          <w:p>
+            <w:pPr>
+              <w:jc w:val="left"/>
+            </w:pPr>
+            <w:r>
+              <w:t xml:space="preserve">1008200000</w:t>
+            </w:r>
+          </w:p>
+        </w:tc>
+        <w:tc>
+          <w:p>
+            <w:pPr>
+              <w:pStyle w:val="SourceCode"/>
+              <w:jc w:val="left"/>
+            </w:pPr>
+            <w:r>
+              <w:rPr>
+                <w:rStyle w:val="VerbatimChar"/>
+              </w:rPr>
+              <w:t xml:space="preserve">327</w:t>
+            </w:r>
+          </w:p>
+        </w:tc>
+        <w:tc>
+          <w:p>
+            <w:pPr>
+              <w:pStyle w:val="SourceCode"/>
+              <w:jc w:val="left"/>
+            </w:pPr>
+            <w:r>
+              <w:rPr>
+                <w:rStyle w:val="VerbatimChar"/>
+              </w:rPr>
+              <w:t xml:space="preserve">2479</w:t>
+            </w:r>
+          </w:p>
+        </w:tc>
+        <w:tc>
+          <w:p>
+            <w:pPr>
+              <w:jc w:val="left"/>
+            </w:pPr>
+            <w:r>
+              <w:t xml:space="preserve">7.581</w:t>
+            </w:r>
+          </w:p>
+        </w:tc>
+        <w:tc>
+          <w:p>
+            <w:pPr>
+              <w:jc w:val="left"/>
+            </w:pPr>
+            <w:r>
+              <w:t xml:space="preserve">1.882</w:t>
+            </w:r>
+          </w:p>
+        </w:tc>
+      </w:tr>
+    </w:tbl>
     <w:sectPr/>
   </w:body>
 </w:document>
@@ -7263,12 +7630,6 @@
           <w:t xml:space="preserve">http://www.customs.go.jp/yusyutu/2011/data/e201101j_04.htm</w:t>
         </w:r>
       </w:hyperlink>
-      <w:r>
-        <w:t xml:space="preserve"> </w:t>
-      </w:r>
-      <w:r>
-        <w:t xml:space="preserve">輸出統計品目表 (2011年版).</w:t>
-      </w:r>
     </w:p>
   </w:footnote>
 </w:footnotes>
@@ -7358,7 +7719,7 @@
     </w:lvl>
   </w:abstractNum>
   <w:abstractNum w:abstractNumId="990">
-    <w:nsid w:val="e246e2b8"/>
+    <w:nsid w:val="e9379bdc"/>
     <w:multiLevelType w:val="multilevel"/>
     <w:lvl w:ilvl="0">
       <w:numFmt w:val="bullet"/>
@@ -7439,7 +7800,7 @@
     </w:lvl>
   </w:abstractNum>
   <w:abstractNum w:abstractNumId="991">
-    <w:nsid w:val="d9f387aa"/>
+    <w:nsid w:val="5190f544"/>
     <w:multiLevelType w:val="multilevel"/>
     <w:lvl w:ilvl="0">
       <w:numFmt w:val="bullet"/>
@@ -7844,15 +8205,6 @@
     <w:abstractNumId w:val="991"/>
   </w:num>
   <w:num w:numId="1107">
-    <w:abstractNumId w:val="991"/>
-  </w:num>
-  <w:num w:numId="1108">
-    <w:abstractNumId w:val="991"/>
-  </w:num>
-  <w:num w:numId="1109">
-    <w:abstractNumId w:val="991"/>
-  </w:num>
-  <w:num w:numId="1110">
     <w:abstractNumId w:val="991"/>
   </w:num>
 </w:numbering>

</xml_diff>